<commit_message>
- CHANGED: Updated all card sheets to reflect recent changes.
</commit_message>
<xml_diff>
--- a/resource/docx/sheets/Card Sheet - 01 Premiere - Attack Deck.docx
+++ b/resource/docx/sheets/Card Sheet - 01 Premiere - Attack Deck.docx
@@ -36,15 +36,15 @@
                 <wp:inline distT="0" distB="0" distL="0" distR="0">
                   <wp:extent cx="2052320" cy="2955925"/>
                   <wp:effectExtent l="0" t="0" r="5080" b="0"/>
-                  <wp:docPr id="150" name="Grafik 150" descr="D:\Git\Pinned Down\resource\png\cards\01 Premiere\Enemy\Effects\A Change Of Plans.png"/>
-                  <wp:cNvGraphicFramePr>
-                    <a:graphicFrameLocks xmlns:a="http://schemas.openxmlformats.org/drawingml/2006/main" noChangeAspect="1"/>
-                  </wp:cNvGraphicFramePr>
-                  <a:graphic xmlns:a="http://schemas.openxmlformats.org/drawingml/2006/main">
-                    <a:graphicData uri="http://schemas.openxmlformats.org/drawingml/2006/picture">
-                      <pic:pic xmlns:pic="http://schemas.openxmlformats.org/drawingml/2006/picture">
-                        <pic:nvPicPr>
-                          <pic:cNvPr id="0" name="Picture 141" descr="D:\Git\Pinned Down\resource\png\cards\01 Premiere\Enemy\Effects\A Change Of Plans.png"/>
+                  <wp:docPr id="1" name="Grafik 1" descr="D:\Git\Pinned Down\resource\png\cards\01 Premiere\Enemy\Effects\A Change Of Plans.png"/>
+                  <wp:cNvGraphicFramePr>
+                    <a:graphicFrameLocks xmlns:a="http://schemas.openxmlformats.org/drawingml/2006/main" noChangeAspect="1"/>
+                  </wp:cNvGraphicFramePr>
+                  <a:graphic xmlns:a="http://schemas.openxmlformats.org/drawingml/2006/main">
+                    <a:graphicData uri="http://schemas.openxmlformats.org/drawingml/2006/picture">
+                      <pic:pic xmlns:pic="http://schemas.openxmlformats.org/drawingml/2006/picture">
+                        <pic:nvPicPr>
+                          <pic:cNvPr id="0" name="Picture 1" descr="D:\Git\Pinned Down\resource\png\cards\01 Premiere\Enemy\Effects\A Change Of Plans.png"/>
                           <pic:cNvPicPr>
                             <a:picLocks noChangeAspect="1" noChangeArrowheads="1"/>
                           </pic:cNvPicPr>
@@ -97,15 +97,15 @@
                 <wp:inline distT="0" distB="0" distL="0" distR="0">
                   <wp:extent cx="2052320" cy="2955925"/>
                   <wp:effectExtent l="0" t="0" r="5080" b="0"/>
-                  <wp:docPr id="151" name="Grafik 151" descr="D:\Git\Pinned Down\resource\png\cards\01 Premiere\Enemy\Effects\End Of The Line.png"/>
-                  <wp:cNvGraphicFramePr>
-                    <a:graphicFrameLocks xmlns:a="http://schemas.openxmlformats.org/drawingml/2006/main" noChangeAspect="1"/>
-                  </wp:cNvGraphicFramePr>
-                  <a:graphic xmlns:a="http://schemas.openxmlformats.org/drawingml/2006/main">
-                    <a:graphicData uri="http://schemas.openxmlformats.org/drawingml/2006/picture">
-                      <pic:pic xmlns:pic="http://schemas.openxmlformats.org/drawingml/2006/picture">
-                        <pic:nvPicPr>
-                          <pic:cNvPr id="0" name="Picture 142" descr="D:\Git\Pinned Down\resource\png\cards\01 Premiere\Enemy\Effects\End Of The Line.png"/>
+                  <wp:docPr id="2" name="Grafik 2" descr="D:\Git\Pinned Down\resource\png\cards\01 Premiere\Enemy\Effects\Collateral Damage.png"/>
+                  <wp:cNvGraphicFramePr>
+                    <a:graphicFrameLocks xmlns:a="http://schemas.openxmlformats.org/drawingml/2006/main" noChangeAspect="1"/>
+                  </wp:cNvGraphicFramePr>
+                  <a:graphic xmlns:a="http://schemas.openxmlformats.org/drawingml/2006/main">
+                    <a:graphicData uri="http://schemas.openxmlformats.org/drawingml/2006/picture">
+                      <pic:pic xmlns:pic="http://schemas.openxmlformats.org/drawingml/2006/picture">
+                        <pic:nvPicPr>
+                          <pic:cNvPr id="0" name="Picture 2" descr="D:\Git\Pinned Down\resource\png\cards\01 Premiere\Enemy\Effects\Collateral Damage.png"/>
                           <pic:cNvPicPr>
                             <a:picLocks noChangeAspect="1" noChangeArrowheads="1"/>
                           </pic:cNvPicPr>
@@ -158,15 +158,15 @@
                 <wp:inline distT="0" distB="0" distL="0" distR="0">
                   <wp:extent cx="2052320" cy="2955925"/>
                   <wp:effectExtent l="0" t="0" r="5080" b="0"/>
-                  <wp:docPr id="152" name="Grafik 152" descr="D:\Git\Pinned Down\resource\png\cards\01 Premiere\Enemy\Effects\Lack Of Preparation.png"/>
-                  <wp:cNvGraphicFramePr>
-                    <a:graphicFrameLocks xmlns:a="http://schemas.openxmlformats.org/drawingml/2006/main" noChangeAspect="1"/>
-                  </wp:cNvGraphicFramePr>
-                  <a:graphic xmlns:a="http://schemas.openxmlformats.org/drawingml/2006/main">
-                    <a:graphicData uri="http://schemas.openxmlformats.org/drawingml/2006/picture">
-                      <pic:pic xmlns:pic="http://schemas.openxmlformats.org/drawingml/2006/picture">
-                        <pic:nvPicPr>
-                          <pic:cNvPr id="0" name="Picture 143" descr="D:\Git\Pinned Down\resource\png\cards\01 Premiere\Enemy\Effects\Lack Of Preparation.png"/>
+                  <wp:docPr id="3" name="Grafik 3" descr="D:\Git\Pinned Down\resource\png\cards\01 Premiere\Enemy\Effects\End Of The Line.png"/>
+                  <wp:cNvGraphicFramePr>
+                    <a:graphicFrameLocks xmlns:a="http://schemas.openxmlformats.org/drawingml/2006/main" noChangeAspect="1"/>
+                  </wp:cNvGraphicFramePr>
+                  <a:graphic xmlns:a="http://schemas.openxmlformats.org/drawingml/2006/main">
+                    <a:graphicData uri="http://schemas.openxmlformats.org/drawingml/2006/picture">
+                      <pic:pic xmlns:pic="http://schemas.openxmlformats.org/drawingml/2006/picture">
+                        <pic:nvPicPr>
+                          <pic:cNvPr id="0" name="Picture 3" descr="D:\Git\Pinned Down\resource\png\cards\01 Premiere\Enemy\Effects\End Of The Line.png"/>
                           <pic:cNvPicPr>
                             <a:picLocks noChangeAspect="1" noChangeArrowheads="1"/>
                           </pic:cNvPicPr>
@@ -221,21 +221,21 @@
                 <wp:inline distT="0" distB="0" distL="0" distR="0">
                   <wp:extent cx="2052320" cy="2955925"/>
                   <wp:effectExtent l="0" t="0" r="5080" b="0"/>
-                  <wp:docPr id="153" name="Grafik 153" descr="D:\Git\Pinned Down\resource\png\cards\01 Premiere\Enemy\Effects\Lack Of Preparation.png"/>
-                  <wp:cNvGraphicFramePr>
-                    <a:graphicFrameLocks xmlns:a="http://schemas.openxmlformats.org/drawingml/2006/main" noChangeAspect="1"/>
-                  </wp:cNvGraphicFramePr>
-                  <a:graphic xmlns:a="http://schemas.openxmlformats.org/drawingml/2006/main">
-                    <a:graphicData uri="http://schemas.openxmlformats.org/drawingml/2006/picture">
-                      <pic:pic xmlns:pic="http://schemas.openxmlformats.org/drawingml/2006/picture">
-                        <pic:nvPicPr>
-                          <pic:cNvPr id="0" name="Picture 144" descr="D:\Git\Pinned Down\resource\png\cards\01 Premiere\Enemy\Effects\Lack Of Preparation.png"/>
-                          <pic:cNvPicPr>
-                            <a:picLocks noChangeAspect="1" noChangeArrowheads="1"/>
-                          </pic:cNvPicPr>
-                        </pic:nvPicPr>
-                        <pic:blipFill>
-                          <a:blip r:embed="rId7" cstate="print">
+                  <wp:docPr id="4" name="Grafik 4" descr="D:\Git\Pinned Down\resource\png\cards\01 Premiere\Enemy\Effects\Lack Of Preparation.png"/>
+                  <wp:cNvGraphicFramePr>
+                    <a:graphicFrameLocks xmlns:a="http://schemas.openxmlformats.org/drawingml/2006/main" noChangeAspect="1"/>
+                  </wp:cNvGraphicFramePr>
+                  <a:graphic xmlns:a="http://schemas.openxmlformats.org/drawingml/2006/main">
+                    <a:graphicData uri="http://schemas.openxmlformats.org/drawingml/2006/picture">
+                      <pic:pic xmlns:pic="http://schemas.openxmlformats.org/drawingml/2006/picture">
+                        <pic:nvPicPr>
+                          <pic:cNvPr id="0" name="Picture 4" descr="D:\Git\Pinned Down\resource\png\cards\01 Premiere\Enemy\Effects\Lack Of Preparation.png"/>
+                          <pic:cNvPicPr>
+                            <a:picLocks noChangeAspect="1" noChangeArrowheads="1"/>
+                          </pic:cNvPicPr>
+                        </pic:nvPicPr>
+                        <pic:blipFill>
+                          <a:blip r:embed="rId8" cstate="print">
                             <a:extLst>
                               <a:ext uri="{28A0092B-C50C-407E-A947-70E740481C1C}">
                                 <a14:useLocalDpi xmlns:a14="http://schemas.microsoft.com/office/drawing/2010/main" val="0"/>
@@ -282,21 +282,21 @@
                 <wp:inline distT="0" distB="0" distL="0" distR="0">
                   <wp:extent cx="2052320" cy="2955925"/>
                   <wp:effectExtent l="0" t="0" r="5080" b="0"/>
-                  <wp:docPr id="154" name="Grafik 154" descr="D:\Git\Pinned Down\resource\png\cards\01 Premiere\Enemy\Effects\Lack Of Preparation.png"/>
-                  <wp:cNvGraphicFramePr>
-                    <a:graphicFrameLocks xmlns:a="http://schemas.openxmlformats.org/drawingml/2006/main" noChangeAspect="1"/>
-                  </wp:cNvGraphicFramePr>
-                  <a:graphic xmlns:a="http://schemas.openxmlformats.org/drawingml/2006/main">
-                    <a:graphicData uri="http://schemas.openxmlformats.org/drawingml/2006/picture">
-                      <pic:pic xmlns:pic="http://schemas.openxmlformats.org/drawingml/2006/picture">
-                        <pic:nvPicPr>
-                          <pic:cNvPr id="0" name="Picture 145" descr="D:\Git\Pinned Down\resource\png\cards\01 Premiere\Enemy\Effects\Lack Of Preparation.png"/>
-                          <pic:cNvPicPr>
-                            <a:picLocks noChangeAspect="1" noChangeArrowheads="1"/>
-                          </pic:cNvPicPr>
-                        </pic:nvPicPr>
-                        <pic:blipFill>
-                          <a:blip r:embed="rId7" cstate="print">
+                  <wp:docPr id="5" name="Grafik 5" descr="D:\Git\Pinned Down\resource\png\cards\01 Premiere\Enemy\Effects\Lack Of Preparation.png"/>
+                  <wp:cNvGraphicFramePr>
+                    <a:graphicFrameLocks xmlns:a="http://schemas.openxmlformats.org/drawingml/2006/main" noChangeAspect="1"/>
+                  </wp:cNvGraphicFramePr>
+                  <a:graphic xmlns:a="http://schemas.openxmlformats.org/drawingml/2006/main">
+                    <a:graphicData uri="http://schemas.openxmlformats.org/drawingml/2006/picture">
+                      <pic:pic xmlns:pic="http://schemas.openxmlformats.org/drawingml/2006/picture">
+                        <pic:nvPicPr>
+                          <pic:cNvPr id="0" name="Picture 5" descr="D:\Git\Pinned Down\resource\png\cards\01 Premiere\Enemy\Effects\Lack Of Preparation.png"/>
+                          <pic:cNvPicPr>
+                            <a:picLocks noChangeAspect="1" noChangeArrowheads="1"/>
+                          </pic:cNvPicPr>
+                        </pic:nvPicPr>
+                        <pic:blipFill>
+                          <a:blip r:embed="rId8" cstate="print">
                             <a:extLst>
                               <a:ext uri="{28A0092B-C50C-407E-A947-70E740481C1C}">
                                 <a14:useLocalDpi xmlns:a14="http://schemas.microsoft.com/office/drawing/2010/main" val="0"/>
@@ -343,15 +343,15 @@
                 <wp:inline distT="0" distB="0" distL="0" distR="0">
                   <wp:extent cx="2052320" cy="2955925"/>
                   <wp:effectExtent l="0" t="0" r="5080" b="0"/>
-                  <wp:docPr id="155" name="Grafik 155" descr="D:\Git\Pinned Down\resource\png\cards\01 Premiere\Enemy\Effects\No Mercy.png"/>
-                  <wp:cNvGraphicFramePr>
-                    <a:graphicFrameLocks xmlns:a="http://schemas.openxmlformats.org/drawingml/2006/main" noChangeAspect="1"/>
-                  </wp:cNvGraphicFramePr>
-                  <a:graphic xmlns:a="http://schemas.openxmlformats.org/drawingml/2006/main">
-                    <a:graphicData uri="http://schemas.openxmlformats.org/drawingml/2006/picture">
-                      <pic:pic xmlns:pic="http://schemas.openxmlformats.org/drawingml/2006/picture">
-                        <pic:nvPicPr>
-                          <pic:cNvPr id="0" name="Picture 146" descr="D:\Git\Pinned Down\resource\png\cards\01 Premiere\Enemy\Effects\No Mercy.png"/>
+                  <wp:docPr id="6" name="Grafik 6" descr="D:\Git\Pinned Down\resource\png\cards\01 Premiere\Enemy\Effects\Lack Of Preparation.png"/>
+                  <wp:cNvGraphicFramePr>
+                    <a:graphicFrameLocks xmlns:a="http://schemas.openxmlformats.org/drawingml/2006/main" noChangeAspect="1"/>
+                  </wp:cNvGraphicFramePr>
+                  <a:graphic xmlns:a="http://schemas.openxmlformats.org/drawingml/2006/main">
+                    <a:graphicData uri="http://schemas.openxmlformats.org/drawingml/2006/picture">
+                      <pic:pic xmlns:pic="http://schemas.openxmlformats.org/drawingml/2006/picture">
+                        <pic:nvPicPr>
+                          <pic:cNvPr id="0" name="Picture 6" descr="D:\Git\Pinned Down\resource\png\cards\01 Premiere\Enemy\Effects\Lack Of Preparation.png"/>
                           <pic:cNvPicPr>
                             <a:picLocks noChangeAspect="1" noChangeArrowheads="1"/>
                           </pic:cNvPicPr>
@@ -406,15 +406,15 @@
                 <wp:inline distT="0" distB="0" distL="0" distR="0">
                   <wp:extent cx="2052320" cy="2955925"/>
                   <wp:effectExtent l="0" t="0" r="5080" b="0"/>
-                  <wp:docPr id="156" name="Grafik 156" descr="D:\Git\Pinned Down\resource\png\cards\01 Premiere\Enemy\Effects\No Way Out.png"/>
-                  <wp:cNvGraphicFramePr>
-                    <a:graphicFrameLocks xmlns:a="http://schemas.openxmlformats.org/drawingml/2006/main" noChangeAspect="1"/>
-                  </wp:cNvGraphicFramePr>
-                  <a:graphic xmlns:a="http://schemas.openxmlformats.org/drawingml/2006/main">
-                    <a:graphicData uri="http://schemas.openxmlformats.org/drawingml/2006/picture">
-                      <pic:pic xmlns:pic="http://schemas.openxmlformats.org/drawingml/2006/picture">
-                        <pic:nvPicPr>
-                          <pic:cNvPr id="0" name="Picture 147" descr="D:\Git\Pinned Down\resource\png\cards\01 Premiere\Enemy\Effects\No Way Out.png"/>
+                  <wp:docPr id="7" name="Grafik 7" descr="D:\Git\Pinned Down\resource\png\cards\01 Premiere\Enemy\Effects\No Mercy.png"/>
+                  <wp:cNvGraphicFramePr>
+                    <a:graphicFrameLocks xmlns:a="http://schemas.openxmlformats.org/drawingml/2006/main" noChangeAspect="1"/>
+                  </wp:cNvGraphicFramePr>
+                  <a:graphic xmlns:a="http://schemas.openxmlformats.org/drawingml/2006/main">
+                    <a:graphicData uri="http://schemas.openxmlformats.org/drawingml/2006/picture">
+                      <pic:pic xmlns:pic="http://schemas.openxmlformats.org/drawingml/2006/picture">
+                        <pic:nvPicPr>
+                          <pic:cNvPr id="0" name="Picture 7" descr="D:\Git\Pinned Down\resource\png\cards\01 Premiere\Enemy\Effects\No Mercy.png"/>
                           <pic:cNvPicPr>
                             <a:picLocks noChangeAspect="1" noChangeArrowheads="1"/>
                           </pic:cNvPicPr>
@@ -467,15 +467,15 @@
                 <wp:inline distT="0" distB="0" distL="0" distR="0">
                   <wp:extent cx="2052320" cy="2955925"/>
                   <wp:effectExtent l="0" t="0" r="5080" b="0"/>
-                  <wp:docPr id="157" name="Grafik 157" descr="D:\Git\Pinned Down\resource\png\cards\01 Premiere\Enemy\Effects\On The Brink Of Despair.png"/>
-                  <wp:cNvGraphicFramePr>
-                    <a:graphicFrameLocks xmlns:a="http://schemas.openxmlformats.org/drawingml/2006/main" noChangeAspect="1"/>
-                  </wp:cNvGraphicFramePr>
-                  <a:graphic xmlns:a="http://schemas.openxmlformats.org/drawingml/2006/main">
-                    <a:graphicData uri="http://schemas.openxmlformats.org/drawingml/2006/picture">
-                      <pic:pic xmlns:pic="http://schemas.openxmlformats.org/drawingml/2006/picture">
-                        <pic:nvPicPr>
-                          <pic:cNvPr id="0" name="Picture 148" descr="D:\Git\Pinned Down\resource\png\cards\01 Premiere\Enemy\Effects\On The Brink Of Despair.png"/>
+                  <wp:docPr id="8" name="Grafik 8" descr="D:\Git\Pinned Down\resource\png\cards\01 Premiere\Enemy\Effects\On The Brink Of Despair.png"/>
+                  <wp:cNvGraphicFramePr>
+                    <a:graphicFrameLocks xmlns:a="http://schemas.openxmlformats.org/drawingml/2006/main" noChangeAspect="1"/>
+                  </wp:cNvGraphicFramePr>
+                  <a:graphic xmlns:a="http://schemas.openxmlformats.org/drawingml/2006/main">
+                    <a:graphicData uri="http://schemas.openxmlformats.org/drawingml/2006/picture">
+                      <pic:pic xmlns:pic="http://schemas.openxmlformats.org/drawingml/2006/picture">
+                        <pic:nvPicPr>
+                          <pic:cNvPr id="0" name="Picture 8" descr="D:\Git\Pinned Down\resource\png\cards\01 Premiere\Enemy\Effects\On The Brink Of Despair.png"/>
                           <pic:cNvPicPr>
                             <a:picLocks noChangeAspect="1" noChangeArrowheads="1"/>
                           </pic:cNvPicPr>
@@ -528,15 +528,15 @@
                 <wp:inline distT="0" distB="0" distL="0" distR="0">
                   <wp:extent cx="2052320" cy="2955925"/>
                   <wp:effectExtent l="0" t="0" r="5080" b="0"/>
-                  <wp:docPr id="158" name="Grafik 158" descr="D:\Git\Pinned Down\resource\png\cards\01 Premiere\Enemy\Effects\Overwhelmed.png"/>
-                  <wp:cNvGraphicFramePr>
-                    <a:graphicFrameLocks xmlns:a="http://schemas.openxmlformats.org/drawingml/2006/main" noChangeAspect="1"/>
-                  </wp:cNvGraphicFramePr>
-                  <a:graphic xmlns:a="http://schemas.openxmlformats.org/drawingml/2006/main">
-                    <a:graphicData uri="http://schemas.openxmlformats.org/drawingml/2006/picture">
-                      <pic:pic xmlns:pic="http://schemas.openxmlformats.org/drawingml/2006/picture">
-                        <pic:nvPicPr>
-                          <pic:cNvPr id="0" name="Picture 149" descr="D:\Git\Pinned Down\resource\png\cards\01 Premiere\Enemy\Effects\Overwhelmed.png"/>
+                  <wp:docPr id="9" name="Grafik 9" descr="D:\Git\Pinned Down\resource\png\cards\01 Premiere\Enemy\Effects\Plasma Leak.png"/>
+                  <wp:cNvGraphicFramePr>
+                    <a:graphicFrameLocks xmlns:a="http://schemas.openxmlformats.org/drawingml/2006/main" noChangeAspect="1"/>
+                  </wp:cNvGraphicFramePr>
+                  <a:graphic xmlns:a="http://schemas.openxmlformats.org/drawingml/2006/main">
+                    <a:graphicData uri="http://schemas.openxmlformats.org/drawingml/2006/picture">
+                      <pic:pic xmlns:pic="http://schemas.openxmlformats.org/drawingml/2006/picture">
+                        <pic:nvPicPr>
+                          <pic:cNvPr id="0" name="Picture 9" descr="D:\Git\Pinned Down\resource\png\cards\01 Premiere\Enemy\Effects\Plasma Leak.png"/>
                           <pic:cNvPicPr>
                             <a:picLocks noChangeAspect="1" noChangeArrowheads="1"/>
                           </pic:cNvPicPr>
@@ -618,143 +618,143 @@
                 <wp:inline distT="0" distB="0" distL="0" distR="0">
                   <wp:extent cx="2052320" cy="2955925"/>
                   <wp:effectExtent l="0" t="0" r="5080" b="0"/>
-                  <wp:docPr id="159" name="Grafik 159" descr="D:\Git\Pinned Down\resource\png\cards\01 Premiere\Enemy\Effects\The End Draws Near.png"/>
-                  <wp:cNvGraphicFramePr>
-                    <a:graphicFrameLocks xmlns:a="http://schemas.openxmlformats.org/drawingml/2006/main" noChangeAspect="1"/>
-                  </wp:cNvGraphicFramePr>
-                  <a:graphic xmlns:a="http://schemas.openxmlformats.org/drawingml/2006/main">
-                    <a:graphicData uri="http://schemas.openxmlformats.org/drawingml/2006/picture">
-                      <pic:pic xmlns:pic="http://schemas.openxmlformats.org/drawingml/2006/picture">
-                        <pic:nvPicPr>
-                          <pic:cNvPr id="0" name="Picture 150" descr="D:\Git\Pinned Down\resource\png\cards\01 Premiere\Enemy\Effects\The End Draws Near.png"/>
+                  <wp:docPr id="10" name="Grafik 10" descr="D:\Git\Pinned Down\resource\png\cards\01 Premiere\Enemy\Effects\Plasma Leak.png"/>
+                  <wp:cNvGraphicFramePr>
+                    <a:graphicFrameLocks xmlns:a="http://schemas.openxmlformats.org/drawingml/2006/main" noChangeAspect="1"/>
+                  </wp:cNvGraphicFramePr>
+                  <a:graphic xmlns:a="http://schemas.openxmlformats.org/drawingml/2006/main">
+                    <a:graphicData uri="http://schemas.openxmlformats.org/drawingml/2006/picture">
+                      <pic:pic xmlns:pic="http://schemas.openxmlformats.org/drawingml/2006/picture">
+                        <pic:nvPicPr>
+                          <pic:cNvPr id="0" name="Picture 10" descr="D:\Git\Pinned Down\resource\png\cards\01 Premiere\Enemy\Effects\Plasma Leak.png"/>
+                          <pic:cNvPicPr>
+                            <a:picLocks noChangeAspect="1" noChangeArrowheads="1"/>
+                          </pic:cNvPicPr>
+                        </pic:nvPicPr>
+                        <pic:blipFill>
+                          <a:blip r:embed="rId11" cstate="print">
+                            <a:extLst>
+                              <a:ext uri="{28A0092B-C50C-407E-A947-70E740481C1C}">
+                                <a14:useLocalDpi xmlns:a14="http://schemas.microsoft.com/office/drawing/2010/main" val="0"/>
+                              </a:ext>
+                            </a:extLst>
+                          </a:blip>
+                          <a:srcRect/>
+                          <a:stretch>
+                            <a:fillRect/>
+                          </a:stretch>
+                        </pic:blipFill>
+                        <pic:spPr bwMode="auto">
+                          <a:xfrm>
+                            <a:off x="0" y="0"/>
+                            <a:ext cx="2052320" cy="2955925"/>
+                          </a:xfrm>
+                          <a:prstGeom prst="rect">
+                            <a:avLst/>
+                          </a:prstGeom>
+                          <a:noFill/>
+                          <a:ln>
+                            <a:noFill/>
+                          </a:ln>
+                        </pic:spPr>
+                      </pic:pic>
+                    </a:graphicData>
+                  </a:graphic>
+                </wp:inline>
+              </w:drawing>
+            </w:r>
+          </w:p>
+        </w:tc>
+        <w:tc>
+          <w:tcPr>
+            <w:tcW w:w="3561" w:type="dxa"/>
+          </w:tcPr>
+          <w:p>
+            <w:r>
+              <w:rPr>
+                <w:noProof/>
+                <w:lang w:val="en-US"/>
+              </w:rPr>
+              <w:drawing>
+                <wp:inline distT="0" distB="0" distL="0" distR="0">
+                  <wp:extent cx="2052320" cy="2955925"/>
+                  <wp:effectExtent l="0" t="0" r="5080" b="0"/>
+                  <wp:docPr id="11" name="Grafik 11" descr="D:\Git\Pinned Down\resource\png\cards\01 Premiere\Enemy\Effects\Plasma Leak.png"/>
+                  <wp:cNvGraphicFramePr>
+                    <a:graphicFrameLocks xmlns:a="http://schemas.openxmlformats.org/drawingml/2006/main" noChangeAspect="1"/>
+                  </wp:cNvGraphicFramePr>
+                  <a:graphic xmlns:a="http://schemas.openxmlformats.org/drawingml/2006/main">
+                    <a:graphicData uri="http://schemas.openxmlformats.org/drawingml/2006/picture">
+                      <pic:pic xmlns:pic="http://schemas.openxmlformats.org/drawingml/2006/picture">
+                        <pic:nvPicPr>
+                          <pic:cNvPr id="0" name="Picture 11" descr="D:\Git\Pinned Down\resource\png\cards\01 Premiere\Enemy\Effects\Plasma Leak.png"/>
+                          <pic:cNvPicPr>
+                            <a:picLocks noChangeAspect="1" noChangeArrowheads="1"/>
+                          </pic:cNvPicPr>
+                        </pic:nvPicPr>
+                        <pic:blipFill>
+                          <a:blip r:embed="rId11" cstate="print">
+                            <a:extLst>
+                              <a:ext uri="{28A0092B-C50C-407E-A947-70E740481C1C}">
+                                <a14:useLocalDpi xmlns:a14="http://schemas.microsoft.com/office/drawing/2010/main" val="0"/>
+                              </a:ext>
+                            </a:extLst>
+                          </a:blip>
+                          <a:srcRect/>
+                          <a:stretch>
+                            <a:fillRect/>
+                          </a:stretch>
+                        </pic:blipFill>
+                        <pic:spPr bwMode="auto">
+                          <a:xfrm>
+                            <a:off x="0" y="0"/>
+                            <a:ext cx="2052320" cy="2955925"/>
+                          </a:xfrm>
+                          <a:prstGeom prst="rect">
+                            <a:avLst/>
+                          </a:prstGeom>
+                          <a:noFill/>
+                          <a:ln>
+                            <a:noFill/>
+                          </a:ln>
+                        </pic:spPr>
+                      </pic:pic>
+                    </a:graphicData>
+                  </a:graphic>
+                </wp:inline>
+              </w:drawing>
+            </w:r>
+          </w:p>
+        </w:tc>
+        <w:tc>
+          <w:tcPr>
+            <w:tcW w:w="3561" w:type="dxa"/>
+          </w:tcPr>
+          <w:p>
+            <w:r>
+              <w:rPr>
+                <w:noProof/>
+                <w:lang w:val="en-US"/>
+              </w:rPr>
+              <w:drawing>
+                <wp:inline distT="0" distB="0" distL="0" distR="0">
+                  <wp:extent cx="2052320" cy="2955925"/>
+                  <wp:effectExtent l="0" t="0" r="5080" b="0"/>
+                  <wp:docPr id="12" name="Grafik 12" descr="D:\Git\Pinned Down\resource\png\cards\01 Premiere\Enemy\Effects\The End Draws Near.png"/>
+                  <wp:cNvGraphicFramePr>
+                    <a:graphicFrameLocks xmlns:a="http://schemas.openxmlformats.org/drawingml/2006/main" noChangeAspect="1"/>
+                  </wp:cNvGraphicFramePr>
+                  <a:graphic xmlns:a="http://schemas.openxmlformats.org/drawingml/2006/main">
+                    <a:graphicData uri="http://schemas.openxmlformats.org/drawingml/2006/picture">
+                      <pic:pic xmlns:pic="http://schemas.openxmlformats.org/drawingml/2006/picture">
+                        <pic:nvPicPr>
+                          <pic:cNvPr id="0" name="Picture 12" descr="D:\Git\Pinned Down\resource\png\cards\01 Premiere\Enemy\Effects\The End Draws Near.png"/>
                           <pic:cNvPicPr>
                             <a:picLocks noChangeAspect="1" noChangeArrowheads="1"/>
                           </pic:cNvPicPr>
                         </pic:nvPicPr>
                         <pic:blipFill>
                           <a:blip r:embed="rId12" cstate="print">
-                            <a:extLst>
-                              <a:ext uri="{28A0092B-C50C-407E-A947-70E740481C1C}">
-                                <a14:useLocalDpi xmlns:a14="http://schemas.microsoft.com/office/drawing/2010/main" val="0"/>
-                              </a:ext>
-                            </a:extLst>
-                          </a:blip>
-                          <a:srcRect/>
-                          <a:stretch>
-                            <a:fillRect/>
-                          </a:stretch>
-                        </pic:blipFill>
-                        <pic:spPr bwMode="auto">
-                          <a:xfrm>
-                            <a:off x="0" y="0"/>
-                            <a:ext cx="2052320" cy="2955925"/>
-                          </a:xfrm>
-                          <a:prstGeom prst="rect">
-                            <a:avLst/>
-                          </a:prstGeom>
-                          <a:noFill/>
-                          <a:ln>
-                            <a:noFill/>
-                          </a:ln>
-                        </pic:spPr>
-                      </pic:pic>
-                    </a:graphicData>
-                  </a:graphic>
-                </wp:inline>
-              </w:drawing>
-            </w:r>
-          </w:p>
-        </w:tc>
-        <w:tc>
-          <w:tcPr>
-            <w:tcW w:w="3561" w:type="dxa"/>
-          </w:tcPr>
-          <w:p>
-            <w:r>
-              <w:rPr>
-                <w:noProof/>
-                <w:lang w:val="en-US"/>
-              </w:rPr>
-              <w:drawing>
-                <wp:inline distT="0" distB="0" distL="0" distR="0">
-                  <wp:extent cx="2052320" cy="2955925"/>
-                  <wp:effectExtent l="0" t="0" r="5080" b="0"/>
-                  <wp:docPr id="160" name="Grafik 160" descr="D:\Git\Pinned Down\resource\png\cards\01 Premiere\Enemy\Effects\They Keep Coming.png"/>
-                  <wp:cNvGraphicFramePr>
-                    <a:graphicFrameLocks xmlns:a="http://schemas.openxmlformats.org/drawingml/2006/main" noChangeAspect="1"/>
-                  </wp:cNvGraphicFramePr>
-                  <a:graphic xmlns:a="http://schemas.openxmlformats.org/drawingml/2006/main">
-                    <a:graphicData uri="http://schemas.openxmlformats.org/drawingml/2006/picture">
-                      <pic:pic xmlns:pic="http://schemas.openxmlformats.org/drawingml/2006/picture">
-                        <pic:nvPicPr>
-                          <pic:cNvPr id="0" name="Picture 151" descr="D:\Git\Pinned Down\resource\png\cards\01 Premiere\Enemy\Effects\They Keep Coming.png"/>
-                          <pic:cNvPicPr>
-                            <a:picLocks noChangeAspect="1" noChangeArrowheads="1"/>
-                          </pic:cNvPicPr>
-                        </pic:nvPicPr>
-                        <pic:blipFill>
-                          <a:blip r:embed="rId13" cstate="print">
-                            <a:extLst>
-                              <a:ext uri="{28A0092B-C50C-407E-A947-70E740481C1C}">
-                                <a14:useLocalDpi xmlns:a14="http://schemas.microsoft.com/office/drawing/2010/main" val="0"/>
-                              </a:ext>
-                            </a:extLst>
-                          </a:blip>
-                          <a:srcRect/>
-                          <a:stretch>
-                            <a:fillRect/>
-                          </a:stretch>
-                        </pic:blipFill>
-                        <pic:spPr bwMode="auto">
-                          <a:xfrm>
-                            <a:off x="0" y="0"/>
-                            <a:ext cx="2052320" cy="2955925"/>
-                          </a:xfrm>
-                          <a:prstGeom prst="rect">
-                            <a:avLst/>
-                          </a:prstGeom>
-                          <a:noFill/>
-                          <a:ln>
-                            <a:noFill/>
-                          </a:ln>
-                        </pic:spPr>
-                      </pic:pic>
-                    </a:graphicData>
-                  </a:graphic>
-                </wp:inline>
-              </w:drawing>
-            </w:r>
-          </w:p>
-        </w:tc>
-        <w:tc>
-          <w:tcPr>
-            <w:tcW w:w="3561" w:type="dxa"/>
-          </w:tcPr>
-          <w:p>
-            <w:r>
-              <w:rPr>
-                <w:noProof/>
-                <w:lang w:val="en-US"/>
-              </w:rPr>
-              <w:drawing>
-                <wp:inline distT="0" distB="0" distL="0" distR="0">
-                  <wp:extent cx="2052320" cy="2955925"/>
-                  <wp:effectExtent l="0" t="0" r="5080" b="0"/>
-                  <wp:docPr id="161" name="Grafik 161" descr="D:\Git\Pinned Down\resource\png\cards\01 Premiere\Enemy\Effects\They Keep Coming.png"/>
-                  <wp:cNvGraphicFramePr>
-                    <a:graphicFrameLocks xmlns:a="http://schemas.openxmlformats.org/drawingml/2006/main" noChangeAspect="1"/>
-                  </wp:cNvGraphicFramePr>
-                  <a:graphic xmlns:a="http://schemas.openxmlformats.org/drawingml/2006/main">
-                    <a:graphicData uri="http://schemas.openxmlformats.org/drawingml/2006/picture">
-                      <pic:pic xmlns:pic="http://schemas.openxmlformats.org/drawingml/2006/picture">
-                        <pic:nvPicPr>
-                          <pic:cNvPr id="0" name="Picture 152" descr="D:\Git\Pinned Down\resource\png\cards\01 Premiere\Enemy\Effects\They Keep Coming.png"/>
-                          <pic:cNvPicPr>
-                            <a:picLocks noChangeAspect="1" noChangeArrowheads="1"/>
-                          </pic:cNvPicPr>
-                        </pic:nvPicPr>
-                        <pic:blipFill>
-                          <a:blip r:embed="rId13" cstate="print">
                             <a:extLst>
                               <a:ext uri="{28A0092B-C50C-407E-A947-70E740481C1C}">
                                 <a14:useLocalDpi xmlns:a14="http://schemas.microsoft.com/office/drawing/2010/main" val="0"/>
@@ -803,15 +803,15 @@
                 <wp:inline distT="0" distB="0" distL="0" distR="0">
                   <wp:extent cx="2052320" cy="2955925"/>
                   <wp:effectExtent l="0" t="0" r="5080" b="0"/>
-                  <wp:docPr id="162" name="Grafik 162" descr="D:\Git\Pinned Down\resource\png\cards\01 Premiere\Enemy\Effects\They Keep Coming.png"/>
-                  <wp:cNvGraphicFramePr>
-                    <a:graphicFrameLocks xmlns:a="http://schemas.openxmlformats.org/drawingml/2006/main" noChangeAspect="1"/>
-                  </wp:cNvGraphicFramePr>
-                  <a:graphic xmlns:a="http://schemas.openxmlformats.org/drawingml/2006/main">
-                    <a:graphicData uri="http://schemas.openxmlformats.org/drawingml/2006/picture">
-                      <pic:pic xmlns:pic="http://schemas.openxmlformats.org/drawingml/2006/picture">
-                        <pic:nvPicPr>
-                          <pic:cNvPr id="0" name="Picture 153" descr="D:\Git\Pinned Down\resource\png\cards\01 Premiere\Enemy\Effects\They Keep Coming.png"/>
+                  <wp:docPr id="13" name="Grafik 13" descr="D:\Git\Pinned Down\resource\png\cards\01 Premiere\Enemy\Effects\They Keep Coming.png"/>
+                  <wp:cNvGraphicFramePr>
+                    <a:graphicFrameLocks xmlns:a="http://schemas.openxmlformats.org/drawingml/2006/main" noChangeAspect="1"/>
+                  </wp:cNvGraphicFramePr>
+                  <a:graphic xmlns:a="http://schemas.openxmlformats.org/drawingml/2006/main">
+                    <a:graphicData uri="http://schemas.openxmlformats.org/drawingml/2006/picture">
+                      <pic:pic xmlns:pic="http://schemas.openxmlformats.org/drawingml/2006/picture">
+                        <pic:nvPicPr>
+                          <pic:cNvPr id="0" name="Picture 13" descr="D:\Git\Pinned Down\resource\png\cards\01 Premiere\Enemy\Effects\They Keep Coming.png"/>
                           <pic:cNvPicPr>
                             <a:picLocks noChangeAspect="1" noChangeArrowheads="1"/>
                           </pic:cNvPicPr>
@@ -864,15 +864,15 @@
                 <wp:inline distT="0" distB="0" distL="0" distR="0">
                   <wp:extent cx="2052320" cy="2955925"/>
                   <wp:effectExtent l="0" t="0" r="5080" b="0"/>
-                  <wp:docPr id="163" name="Grafik 163" descr="D:\Git\Pinned Down\resource\png\cards\01 Premiere\Enemy\Effects\Worry.png"/>
-                  <wp:cNvGraphicFramePr>
-                    <a:graphicFrameLocks xmlns:a="http://schemas.openxmlformats.org/drawingml/2006/main" noChangeAspect="1"/>
-                  </wp:cNvGraphicFramePr>
-                  <a:graphic xmlns:a="http://schemas.openxmlformats.org/drawingml/2006/main">
-                    <a:graphicData uri="http://schemas.openxmlformats.org/drawingml/2006/picture">
-                      <pic:pic xmlns:pic="http://schemas.openxmlformats.org/drawingml/2006/picture">
-                        <pic:nvPicPr>
-                          <pic:cNvPr id="0" name="Picture 154" descr="D:\Git\Pinned Down\resource\png\cards\01 Premiere\Enemy\Effects\Worry.png"/>
+                  <wp:docPr id="14" name="Grafik 14" descr="D:\Git\Pinned Down\resource\png\cards\01 Premiere\Enemy\Effects\Weary.png"/>
+                  <wp:cNvGraphicFramePr>
+                    <a:graphicFrameLocks xmlns:a="http://schemas.openxmlformats.org/drawingml/2006/main" noChangeAspect="1"/>
+                  </wp:cNvGraphicFramePr>
+                  <a:graphic xmlns:a="http://schemas.openxmlformats.org/drawingml/2006/main">
+                    <a:graphicData uri="http://schemas.openxmlformats.org/drawingml/2006/picture">
+                      <pic:pic xmlns:pic="http://schemas.openxmlformats.org/drawingml/2006/picture">
+                        <pic:nvPicPr>
+                          <pic:cNvPr id="0" name="Picture 14" descr="D:\Git\Pinned Down\resource\png\cards\01 Premiere\Enemy\Effects\Weary.png"/>
                           <pic:cNvPicPr>
                             <a:picLocks noChangeAspect="1" noChangeArrowheads="1"/>
                           </pic:cNvPicPr>
@@ -925,21 +925,21 @@
                 <wp:inline distT="0" distB="0" distL="0" distR="0">
                   <wp:extent cx="2052320" cy="2955925"/>
                   <wp:effectExtent l="0" t="0" r="5080" b="0"/>
-                  <wp:docPr id="164" name="Grafik 164" descr="D:\Git\Pinned Down\resource\png\cards\01 Premiere\Enemy\Starships\Agony.png"/>
-                  <wp:cNvGraphicFramePr>
-                    <a:graphicFrameLocks xmlns:a="http://schemas.openxmlformats.org/drawingml/2006/main" noChangeAspect="1"/>
-                  </wp:cNvGraphicFramePr>
-                  <a:graphic xmlns:a="http://schemas.openxmlformats.org/drawingml/2006/main">
-                    <a:graphicData uri="http://schemas.openxmlformats.org/drawingml/2006/picture">
-                      <pic:pic xmlns:pic="http://schemas.openxmlformats.org/drawingml/2006/picture">
-                        <pic:nvPicPr>
-                          <pic:cNvPr id="0" name="Picture 155" descr="D:\Git\Pinned Down\resource\png\cards\01 Premiere\Enemy\Starships\Agony.png"/>
-                          <pic:cNvPicPr>
-                            <a:picLocks noChangeAspect="1" noChangeArrowheads="1"/>
-                          </pic:cNvPicPr>
-                        </pic:nvPicPr>
-                        <pic:blipFill>
-                          <a:blip r:embed="rId15" cstate="print">
+                  <wp:docPr id="15" name="Grafik 15" descr="D:\Git\Pinned Down\resource\png\cards\01 Premiere\Enemy\Effects\Weary.png"/>
+                  <wp:cNvGraphicFramePr>
+                    <a:graphicFrameLocks xmlns:a="http://schemas.openxmlformats.org/drawingml/2006/main" noChangeAspect="1"/>
+                  </wp:cNvGraphicFramePr>
+                  <a:graphic xmlns:a="http://schemas.openxmlformats.org/drawingml/2006/main">
+                    <a:graphicData uri="http://schemas.openxmlformats.org/drawingml/2006/picture">
+                      <pic:pic xmlns:pic="http://schemas.openxmlformats.org/drawingml/2006/picture">
+                        <pic:nvPicPr>
+                          <pic:cNvPr id="0" name="Picture 15" descr="D:\Git\Pinned Down\resource\png\cards\01 Premiere\Enemy\Effects\Weary.png"/>
+                          <pic:cNvPicPr>
+                            <a:picLocks noChangeAspect="1" noChangeArrowheads="1"/>
+                          </pic:cNvPicPr>
+                        </pic:nvPicPr>
+                        <pic:blipFill>
+                          <a:blip r:embed="rId14" cstate="print">
                             <a:extLst>
                               <a:ext uri="{28A0092B-C50C-407E-A947-70E740481C1C}">
                                 <a14:useLocalDpi xmlns:a14="http://schemas.microsoft.com/office/drawing/2010/main" val="0"/>
@@ -988,21 +988,21 @@
                 <wp:inline distT="0" distB="0" distL="0" distR="0">
                   <wp:extent cx="2052320" cy="2955925"/>
                   <wp:effectExtent l="0" t="0" r="5080" b="0"/>
-                  <wp:docPr id="165" name="Grafik 165" descr="D:\Git\Pinned Down\resource\png\cards\01 Premiere\Enemy\Starships\Assault Cruiser.png"/>
-                  <wp:cNvGraphicFramePr>
-                    <a:graphicFrameLocks xmlns:a="http://schemas.openxmlformats.org/drawingml/2006/main" noChangeAspect="1"/>
-                  </wp:cNvGraphicFramePr>
-                  <a:graphic xmlns:a="http://schemas.openxmlformats.org/drawingml/2006/main">
-                    <a:graphicData uri="http://schemas.openxmlformats.org/drawingml/2006/picture">
-                      <pic:pic xmlns:pic="http://schemas.openxmlformats.org/drawingml/2006/picture">
-                        <pic:nvPicPr>
-                          <pic:cNvPr id="0" name="Picture 156" descr="D:\Git\Pinned Down\resource\png\cards\01 Premiere\Enemy\Starships\Assault Cruiser.png"/>
-                          <pic:cNvPicPr>
-                            <a:picLocks noChangeAspect="1" noChangeArrowheads="1"/>
-                          </pic:cNvPicPr>
-                        </pic:nvPicPr>
-                        <pic:blipFill>
-                          <a:blip r:embed="rId16" cstate="print">
+                  <wp:docPr id="16" name="Grafik 16" descr="D:\Git\Pinned Down\resource\png\cards\01 Premiere\Enemy\Effects\Where It Hurts Most.png"/>
+                  <wp:cNvGraphicFramePr>
+                    <a:graphicFrameLocks xmlns:a="http://schemas.openxmlformats.org/drawingml/2006/main" noChangeAspect="1"/>
+                  </wp:cNvGraphicFramePr>
+                  <a:graphic xmlns:a="http://schemas.openxmlformats.org/drawingml/2006/main">
+                    <a:graphicData uri="http://schemas.openxmlformats.org/drawingml/2006/picture">
+                      <pic:pic xmlns:pic="http://schemas.openxmlformats.org/drawingml/2006/picture">
+                        <pic:nvPicPr>
+                          <pic:cNvPr id="0" name="Picture 16" descr="D:\Git\Pinned Down\resource\png\cards\01 Premiere\Enemy\Effects\Where It Hurts Most.png"/>
+                          <pic:cNvPicPr>
+                            <a:picLocks noChangeAspect="1" noChangeArrowheads="1"/>
+                          </pic:cNvPicPr>
+                        </pic:nvPicPr>
+                        <pic:blipFill>
+                          <a:blip r:embed="rId15" cstate="print">
                             <a:extLst>
                               <a:ext uri="{28A0092B-C50C-407E-A947-70E740481C1C}">
                                 <a14:useLocalDpi xmlns:a14="http://schemas.microsoft.com/office/drawing/2010/main" val="0"/>
@@ -1049,21 +1049,21 @@
                 <wp:inline distT="0" distB="0" distL="0" distR="0">
                   <wp:extent cx="2052320" cy="2955925"/>
                   <wp:effectExtent l="0" t="0" r="5080" b="0"/>
-                  <wp:docPr id="166" name="Grafik 166" descr="D:\Git\Pinned Down\resource\png\cards\01 Premiere\Enemy\Starships\Assault Cruiser.png"/>
-                  <wp:cNvGraphicFramePr>
-                    <a:graphicFrameLocks xmlns:a="http://schemas.openxmlformats.org/drawingml/2006/main" noChangeAspect="1"/>
-                  </wp:cNvGraphicFramePr>
-                  <a:graphic xmlns:a="http://schemas.openxmlformats.org/drawingml/2006/main">
-                    <a:graphicData uri="http://schemas.openxmlformats.org/drawingml/2006/picture">
-                      <pic:pic xmlns:pic="http://schemas.openxmlformats.org/drawingml/2006/picture">
-                        <pic:nvPicPr>
-                          <pic:cNvPr id="0" name="Picture 157" descr="D:\Git\Pinned Down\resource\png\cards\01 Premiere\Enemy\Starships\Assault Cruiser.png"/>
-                          <pic:cNvPicPr>
-                            <a:picLocks noChangeAspect="1" noChangeArrowheads="1"/>
-                          </pic:cNvPicPr>
-                        </pic:nvPicPr>
-                        <pic:blipFill>
-                          <a:blip r:embed="rId16" cstate="print">
+                  <wp:docPr id="17" name="Grafik 17" descr="D:\Git\Pinned Down\resource\png\cards\01 Premiere\Enemy\Effects\Where It Hurts Most.png"/>
+                  <wp:cNvGraphicFramePr>
+                    <a:graphicFrameLocks xmlns:a="http://schemas.openxmlformats.org/drawingml/2006/main" noChangeAspect="1"/>
+                  </wp:cNvGraphicFramePr>
+                  <a:graphic xmlns:a="http://schemas.openxmlformats.org/drawingml/2006/main">
+                    <a:graphicData uri="http://schemas.openxmlformats.org/drawingml/2006/picture">
+                      <pic:pic xmlns:pic="http://schemas.openxmlformats.org/drawingml/2006/picture">
+                        <pic:nvPicPr>
+                          <pic:cNvPr id="0" name="Picture 17" descr="D:\Git\Pinned Down\resource\png\cards\01 Premiere\Enemy\Effects\Where It Hurts Most.png"/>
+                          <pic:cNvPicPr>
+                            <a:picLocks noChangeAspect="1" noChangeArrowheads="1"/>
+                          </pic:cNvPicPr>
+                        </pic:nvPicPr>
+                        <pic:blipFill>
+                          <a:blip r:embed="rId15" cstate="print">
                             <a:extLst>
                               <a:ext uri="{28A0092B-C50C-407E-A947-70E740481C1C}">
                                 <a14:useLocalDpi xmlns:a14="http://schemas.microsoft.com/office/drawing/2010/main" val="0"/>
@@ -1110,21 +1110,21 @@
                 <wp:inline distT="0" distB="0" distL="0" distR="0">
                   <wp:extent cx="2052320" cy="2955925"/>
                   <wp:effectExtent l="0" t="0" r="5080" b="0"/>
-                  <wp:docPr id="167" name="Grafik 167" descr="D:\Git\Pinned Down\resource\png\cards\01 Premiere\Enemy\Starships\Assault Cruiser.png"/>
-                  <wp:cNvGraphicFramePr>
-                    <a:graphicFrameLocks xmlns:a="http://schemas.openxmlformats.org/drawingml/2006/main" noChangeAspect="1"/>
-                  </wp:cNvGraphicFramePr>
-                  <a:graphic xmlns:a="http://schemas.openxmlformats.org/drawingml/2006/main">
-                    <a:graphicData uri="http://schemas.openxmlformats.org/drawingml/2006/picture">
-                      <pic:pic xmlns:pic="http://schemas.openxmlformats.org/drawingml/2006/picture">
-                        <pic:nvPicPr>
-                          <pic:cNvPr id="0" name="Picture 158" descr="D:\Git\Pinned Down\resource\png\cards\01 Premiere\Enemy\Starships\Assault Cruiser.png"/>
-                          <pic:cNvPicPr>
-                            <a:picLocks noChangeAspect="1" noChangeArrowheads="1"/>
-                          </pic:cNvPicPr>
-                        </pic:nvPicPr>
-                        <pic:blipFill>
-                          <a:blip r:embed="rId16" cstate="print">
+                  <wp:docPr id="18" name="Grafik 18" descr="D:\Git\Pinned Down\resource\png\cards\01 Premiere\Enemy\Effects\Where It Hurts Most.png"/>
+                  <wp:cNvGraphicFramePr>
+                    <a:graphicFrameLocks xmlns:a="http://schemas.openxmlformats.org/drawingml/2006/main" noChangeAspect="1"/>
+                  </wp:cNvGraphicFramePr>
+                  <a:graphic xmlns:a="http://schemas.openxmlformats.org/drawingml/2006/main">
+                    <a:graphicData uri="http://schemas.openxmlformats.org/drawingml/2006/picture">
+                      <pic:pic xmlns:pic="http://schemas.openxmlformats.org/drawingml/2006/picture">
+                        <pic:nvPicPr>
+                          <pic:cNvPr id="0" name="Picture 18" descr="D:\Git\Pinned Down\resource\png\cards\01 Premiere\Enemy\Effects\Where It Hurts Most.png"/>
+                          <pic:cNvPicPr>
+                            <a:picLocks noChangeAspect="1" noChangeArrowheads="1"/>
+                          </pic:cNvPicPr>
+                        </pic:nvPicPr>
+                        <pic:blipFill>
+                          <a:blip r:embed="rId15" cstate="print">
                             <a:extLst>
                               <a:ext uri="{28A0092B-C50C-407E-A947-70E740481C1C}">
                                 <a14:useLocalDpi xmlns:a14="http://schemas.microsoft.com/office/drawing/2010/main" val="0"/>
@@ -1200,15 +1200,15 @@
                 <wp:inline distT="0" distB="0" distL="0" distR="0">
                   <wp:extent cx="2052320" cy="2955925"/>
                   <wp:effectExtent l="0" t="0" r="5080" b="0"/>
-                  <wp:docPr id="168" name="Grafik 168" descr="D:\Git\Pinned Down\resource\png\cards\01 Premiere\Enemy\Starships\Assault Cruiser.png"/>
-                  <wp:cNvGraphicFramePr>
-                    <a:graphicFrameLocks xmlns:a="http://schemas.openxmlformats.org/drawingml/2006/main" noChangeAspect="1"/>
-                  </wp:cNvGraphicFramePr>
-                  <a:graphic xmlns:a="http://schemas.openxmlformats.org/drawingml/2006/main">
-                    <a:graphicData uri="http://schemas.openxmlformats.org/drawingml/2006/picture">
-                      <pic:pic xmlns:pic="http://schemas.openxmlformats.org/drawingml/2006/picture">
-                        <pic:nvPicPr>
-                          <pic:cNvPr id="0" name="Picture 159" descr="D:\Git\Pinned Down\resource\png\cards\01 Premiere\Enemy\Starships\Assault Cruiser.png"/>
+                  <wp:docPr id="19" name="Grafik 19" descr="D:\Git\Pinned Down\resource\png\cards\01 Premiere\Enemy\Effects\Worry.png"/>
+                  <wp:cNvGraphicFramePr>
+                    <a:graphicFrameLocks xmlns:a="http://schemas.openxmlformats.org/drawingml/2006/main" noChangeAspect="1"/>
+                  </wp:cNvGraphicFramePr>
+                  <a:graphic xmlns:a="http://schemas.openxmlformats.org/drawingml/2006/main">
+                    <a:graphicData uri="http://schemas.openxmlformats.org/drawingml/2006/picture">
+                      <pic:pic xmlns:pic="http://schemas.openxmlformats.org/drawingml/2006/picture">
+                        <pic:nvPicPr>
+                          <pic:cNvPr id="0" name="Picture 19" descr="D:\Git\Pinned Down\resource\png\cards\01 Premiere\Enemy\Effects\Worry.png"/>
                           <pic:cNvPicPr>
                             <a:picLocks noChangeAspect="1" noChangeArrowheads="1"/>
                           </pic:cNvPicPr>
@@ -1261,15 +1261,15 @@
                 <wp:inline distT="0" distB="0" distL="0" distR="0">
                   <wp:extent cx="2052320" cy="2955925"/>
                   <wp:effectExtent l="0" t="0" r="5080" b="0"/>
-                  <wp:docPr id="169" name="Grafik 169" descr="D:\Git\Pinned Down\resource\png\cards\01 Premiere\Enemy\Starships\Assault Frigate.png"/>
-                  <wp:cNvGraphicFramePr>
-                    <a:graphicFrameLocks xmlns:a="http://schemas.openxmlformats.org/drawingml/2006/main" noChangeAspect="1"/>
-                  </wp:cNvGraphicFramePr>
-                  <a:graphic xmlns:a="http://schemas.openxmlformats.org/drawingml/2006/main">
-                    <a:graphicData uri="http://schemas.openxmlformats.org/drawingml/2006/picture">
-                      <pic:pic xmlns:pic="http://schemas.openxmlformats.org/drawingml/2006/picture">
-                        <pic:nvPicPr>
-                          <pic:cNvPr id="0" name="Picture 160" descr="D:\Git\Pinned Down\resource\png\cards\01 Premiere\Enemy\Starships\Assault Frigate.png"/>
+                  <wp:docPr id="20" name="Grafik 20" descr="D:\Git\Pinned Down\resource\png\cards\01 Premiere\Enemy\Starships\Agony.png"/>
+                  <wp:cNvGraphicFramePr>
+                    <a:graphicFrameLocks xmlns:a="http://schemas.openxmlformats.org/drawingml/2006/main" noChangeAspect="1"/>
+                  </wp:cNvGraphicFramePr>
+                  <a:graphic xmlns:a="http://schemas.openxmlformats.org/drawingml/2006/main">
+                    <a:graphicData uri="http://schemas.openxmlformats.org/drawingml/2006/picture">
+                      <pic:pic xmlns:pic="http://schemas.openxmlformats.org/drawingml/2006/picture">
+                        <pic:nvPicPr>
+                          <pic:cNvPr id="0" name="Picture 20" descr="D:\Git\Pinned Down\resource\png\cards\01 Premiere\Enemy\Starships\Agony.png"/>
                           <pic:cNvPicPr>
                             <a:picLocks noChangeAspect="1" noChangeArrowheads="1"/>
                           </pic:cNvPicPr>
@@ -1322,21 +1322,21 @@
                 <wp:inline distT="0" distB="0" distL="0" distR="0">
                   <wp:extent cx="2052320" cy="2955925"/>
                   <wp:effectExtent l="0" t="0" r="5080" b="0"/>
-                  <wp:docPr id="170" name="Grafik 170" descr="D:\Git\Pinned Down\resource\png\cards\01 Premiere\Enemy\Starships\Assault Frigate.png"/>
-                  <wp:cNvGraphicFramePr>
-                    <a:graphicFrameLocks xmlns:a="http://schemas.openxmlformats.org/drawingml/2006/main" noChangeAspect="1"/>
-                  </wp:cNvGraphicFramePr>
-                  <a:graphic xmlns:a="http://schemas.openxmlformats.org/drawingml/2006/main">
-                    <a:graphicData uri="http://schemas.openxmlformats.org/drawingml/2006/picture">
-                      <pic:pic xmlns:pic="http://schemas.openxmlformats.org/drawingml/2006/picture">
-                        <pic:nvPicPr>
-                          <pic:cNvPr id="0" name="Picture 161" descr="D:\Git\Pinned Down\resource\png\cards\01 Premiere\Enemy\Starships\Assault Frigate.png"/>
-                          <pic:cNvPicPr>
-                            <a:picLocks noChangeAspect="1" noChangeArrowheads="1"/>
-                          </pic:cNvPicPr>
-                        </pic:nvPicPr>
-                        <pic:blipFill>
-                          <a:blip r:embed="rId17" cstate="print">
+                  <wp:docPr id="21" name="Grafik 21" descr="D:\Git\Pinned Down\resource\png\cards\01 Premiere\Enemy\Starships\Assault Cruiser.png"/>
+                  <wp:cNvGraphicFramePr>
+                    <a:graphicFrameLocks xmlns:a="http://schemas.openxmlformats.org/drawingml/2006/main" noChangeAspect="1"/>
+                  </wp:cNvGraphicFramePr>
+                  <a:graphic xmlns:a="http://schemas.openxmlformats.org/drawingml/2006/main">
+                    <a:graphicData uri="http://schemas.openxmlformats.org/drawingml/2006/picture">
+                      <pic:pic xmlns:pic="http://schemas.openxmlformats.org/drawingml/2006/picture">
+                        <pic:nvPicPr>
+                          <pic:cNvPr id="0" name="Picture 21" descr="D:\Git\Pinned Down\resource\png\cards\01 Premiere\Enemy\Starships\Assault Cruiser.png"/>
+                          <pic:cNvPicPr>
+                            <a:picLocks noChangeAspect="1" noChangeArrowheads="1"/>
+                          </pic:cNvPicPr>
+                        </pic:nvPicPr>
+                        <pic:blipFill>
+                          <a:blip r:embed="rId18" cstate="print">
                             <a:extLst>
                               <a:ext uri="{28A0092B-C50C-407E-A947-70E740481C1C}">
                                 <a14:useLocalDpi xmlns:a14="http://schemas.microsoft.com/office/drawing/2010/main" val="0"/>
@@ -1385,21 +1385,21 @@
                 <wp:inline distT="0" distB="0" distL="0" distR="0">
                   <wp:extent cx="2052320" cy="2955925"/>
                   <wp:effectExtent l="0" t="0" r="5080" b="0"/>
-                  <wp:docPr id="171" name="Grafik 171" descr="D:\Git\Pinned Down\resource\png\cards\01 Premiere\Enemy\Starships\Assault Frigate.png"/>
-                  <wp:cNvGraphicFramePr>
-                    <a:graphicFrameLocks xmlns:a="http://schemas.openxmlformats.org/drawingml/2006/main" noChangeAspect="1"/>
-                  </wp:cNvGraphicFramePr>
-                  <a:graphic xmlns:a="http://schemas.openxmlformats.org/drawingml/2006/main">
-                    <a:graphicData uri="http://schemas.openxmlformats.org/drawingml/2006/picture">
-                      <pic:pic xmlns:pic="http://schemas.openxmlformats.org/drawingml/2006/picture">
-                        <pic:nvPicPr>
-                          <pic:cNvPr id="0" name="Picture 162" descr="D:\Git\Pinned Down\resource\png\cards\01 Premiere\Enemy\Starships\Assault Frigate.png"/>
-                          <pic:cNvPicPr>
-                            <a:picLocks noChangeAspect="1" noChangeArrowheads="1"/>
-                          </pic:cNvPicPr>
-                        </pic:nvPicPr>
-                        <pic:blipFill>
-                          <a:blip r:embed="rId17" cstate="print">
+                  <wp:docPr id="22" name="Grafik 22" descr="D:\Git\Pinned Down\resource\png\cards\01 Premiere\Enemy\Starships\Assault Cruiser.png"/>
+                  <wp:cNvGraphicFramePr>
+                    <a:graphicFrameLocks xmlns:a="http://schemas.openxmlformats.org/drawingml/2006/main" noChangeAspect="1"/>
+                  </wp:cNvGraphicFramePr>
+                  <a:graphic xmlns:a="http://schemas.openxmlformats.org/drawingml/2006/main">
+                    <a:graphicData uri="http://schemas.openxmlformats.org/drawingml/2006/picture">
+                      <pic:pic xmlns:pic="http://schemas.openxmlformats.org/drawingml/2006/picture">
+                        <pic:nvPicPr>
+                          <pic:cNvPr id="0" name="Picture 22" descr="D:\Git\Pinned Down\resource\png\cards\01 Premiere\Enemy\Starships\Assault Cruiser.png"/>
+                          <pic:cNvPicPr>
+                            <a:picLocks noChangeAspect="1" noChangeArrowheads="1"/>
+                          </pic:cNvPicPr>
+                        </pic:nvPicPr>
+                        <pic:blipFill>
+                          <a:blip r:embed="rId18" cstate="print">
                             <a:extLst>
                               <a:ext uri="{28A0092B-C50C-407E-A947-70E740481C1C}">
                                 <a14:useLocalDpi xmlns:a14="http://schemas.microsoft.com/office/drawing/2010/main" val="0"/>
@@ -1446,21 +1446,21 @@
                 <wp:inline distT="0" distB="0" distL="0" distR="0">
                   <wp:extent cx="2052320" cy="2955925"/>
                   <wp:effectExtent l="0" t="0" r="5080" b="0"/>
-                  <wp:docPr id="172" name="Grafik 172" descr="D:\Git\Pinned Down\resource\png\cards\01 Premiere\Enemy\Starships\Assault Frigate.png"/>
-                  <wp:cNvGraphicFramePr>
-                    <a:graphicFrameLocks xmlns:a="http://schemas.openxmlformats.org/drawingml/2006/main" noChangeAspect="1"/>
-                  </wp:cNvGraphicFramePr>
-                  <a:graphic xmlns:a="http://schemas.openxmlformats.org/drawingml/2006/main">
-                    <a:graphicData uri="http://schemas.openxmlformats.org/drawingml/2006/picture">
-                      <pic:pic xmlns:pic="http://schemas.openxmlformats.org/drawingml/2006/picture">
-                        <pic:nvPicPr>
-                          <pic:cNvPr id="0" name="Picture 163" descr="D:\Git\Pinned Down\resource\png\cards\01 Premiere\Enemy\Starships\Assault Frigate.png"/>
-                          <pic:cNvPicPr>
-                            <a:picLocks noChangeAspect="1" noChangeArrowheads="1"/>
-                          </pic:cNvPicPr>
-                        </pic:nvPicPr>
-                        <pic:blipFill>
-                          <a:blip r:embed="rId17" cstate="print">
+                  <wp:docPr id="23" name="Grafik 23" descr="D:\Git\Pinned Down\resource\png\cards\01 Premiere\Enemy\Starships\Assault Cruiser.png"/>
+                  <wp:cNvGraphicFramePr>
+                    <a:graphicFrameLocks xmlns:a="http://schemas.openxmlformats.org/drawingml/2006/main" noChangeAspect="1"/>
+                  </wp:cNvGraphicFramePr>
+                  <a:graphic xmlns:a="http://schemas.openxmlformats.org/drawingml/2006/main">
+                    <a:graphicData uri="http://schemas.openxmlformats.org/drawingml/2006/picture">
+                      <pic:pic xmlns:pic="http://schemas.openxmlformats.org/drawingml/2006/picture">
+                        <pic:nvPicPr>
+                          <pic:cNvPr id="0" name="Picture 23" descr="D:\Git\Pinned Down\resource\png\cards\01 Premiere\Enemy\Starships\Assault Cruiser.png"/>
+                          <pic:cNvPicPr>
+                            <a:picLocks noChangeAspect="1" noChangeArrowheads="1"/>
+                          </pic:cNvPicPr>
+                        </pic:nvPicPr>
+                        <pic:blipFill>
+                          <a:blip r:embed="rId18" cstate="print">
                             <a:extLst>
                               <a:ext uri="{28A0092B-C50C-407E-A947-70E740481C1C}">
                                 <a14:useLocalDpi xmlns:a14="http://schemas.microsoft.com/office/drawing/2010/main" val="0"/>
@@ -1507,15 +1507,15 @@
                 <wp:inline distT="0" distB="0" distL="0" distR="0">
                   <wp:extent cx="2052320" cy="2955925"/>
                   <wp:effectExtent l="0" t="0" r="5080" b="0"/>
-                  <wp:docPr id="173" name="Grafik 173" descr="D:\Git\Pinned Down\resource\png\cards\01 Premiere\Enemy\Starships\Bane.png"/>
-                  <wp:cNvGraphicFramePr>
-                    <a:graphicFrameLocks xmlns:a="http://schemas.openxmlformats.org/drawingml/2006/main" noChangeAspect="1"/>
-                  </wp:cNvGraphicFramePr>
-                  <a:graphic xmlns:a="http://schemas.openxmlformats.org/drawingml/2006/main">
-                    <a:graphicData uri="http://schemas.openxmlformats.org/drawingml/2006/picture">
-                      <pic:pic xmlns:pic="http://schemas.openxmlformats.org/drawingml/2006/picture">
-                        <pic:nvPicPr>
-                          <pic:cNvPr id="0" name="Picture 164" descr="D:\Git\Pinned Down\resource\png\cards\01 Premiere\Enemy\Starships\Bane.png"/>
+                  <wp:docPr id="24" name="Grafik 24" descr="D:\Git\Pinned Down\resource\png\cards\01 Premiere\Enemy\Starships\Assault Cruiser.png"/>
+                  <wp:cNvGraphicFramePr>
+                    <a:graphicFrameLocks xmlns:a="http://schemas.openxmlformats.org/drawingml/2006/main" noChangeAspect="1"/>
+                  </wp:cNvGraphicFramePr>
+                  <a:graphic xmlns:a="http://schemas.openxmlformats.org/drawingml/2006/main">
+                    <a:graphicData uri="http://schemas.openxmlformats.org/drawingml/2006/picture">
+                      <pic:pic xmlns:pic="http://schemas.openxmlformats.org/drawingml/2006/picture">
+                        <pic:nvPicPr>
+                          <pic:cNvPr id="0" name="Picture 24" descr="D:\Git\Pinned Down\resource\png\cards\01 Premiere\Enemy\Starships\Assault Cruiser.png"/>
                           <pic:cNvPicPr>
                             <a:picLocks noChangeAspect="1" noChangeArrowheads="1"/>
                           </pic:cNvPicPr>
@@ -1570,15 +1570,15 @@
                 <wp:inline distT="0" distB="0" distL="0" distR="0">
                   <wp:extent cx="2052320" cy="2955925"/>
                   <wp:effectExtent l="0" t="0" r="5080" b="0"/>
-                  <wp:docPr id="174" name="Grafik 174" descr="D:\Git\Pinned Down\resource\png\cards\01 Premiere\Enemy\Starships\Behemoth.png"/>
-                  <wp:cNvGraphicFramePr>
-                    <a:graphicFrameLocks xmlns:a="http://schemas.openxmlformats.org/drawingml/2006/main" noChangeAspect="1"/>
-                  </wp:cNvGraphicFramePr>
-                  <a:graphic xmlns:a="http://schemas.openxmlformats.org/drawingml/2006/main">
-                    <a:graphicData uri="http://schemas.openxmlformats.org/drawingml/2006/picture">
-                      <pic:pic xmlns:pic="http://schemas.openxmlformats.org/drawingml/2006/picture">
-                        <pic:nvPicPr>
-                          <pic:cNvPr id="0" name="Picture 165" descr="D:\Git\Pinned Down\resource\png\cards\01 Premiere\Enemy\Starships\Behemoth.png"/>
+                  <wp:docPr id="25" name="Grafik 25" descr="D:\Git\Pinned Down\resource\png\cards\01 Premiere\Enemy\Starships\Assault Frigate.png"/>
+                  <wp:cNvGraphicFramePr>
+                    <a:graphicFrameLocks xmlns:a="http://schemas.openxmlformats.org/drawingml/2006/main" noChangeAspect="1"/>
+                  </wp:cNvGraphicFramePr>
+                  <a:graphic xmlns:a="http://schemas.openxmlformats.org/drawingml/2006/main">
+                    <a:graphicData uri="http://schemas.openxmlformats.org/drawingml/2006/picture">
+                      <pic:pic xmlns:pic="http://schemas.openxmlformats.org/drawingml/2006/picture">
+                        <pic:nvPicPr>
+                          <pic:cNvPr id="0" name="Picture 25" descr="D:\Git\Pinned Down\resource\png\cards\01 Premiere\Enemy\Starships\Assault Frigate.png"/>
                           <pic:cNvPicPr>
                             <a:picLocks noChangeAspect="1" noChangeArrowheads="1"/>
                           </pic:cNvPicPr>
@@ -1631,15 +1631,15 @@
                 <wp:inline distT="0" distB="0" distL="0" distR="0">
                   <wp:extent cx="2052320" cy="2955925"/>
                   <wp:effectExtent l="0" t="0" r="5080" b="0"/>
-                  <wp:docPr id="175" name="Grafik 175" descr="D:\Git\Pinned Down\resource\png\cards\01 Premiere\Enemy\Starships\Behemoth.png"/>
-                  <wp:cNvGraphicFramePr>
-                    <a:graphicFrameLocks xmlns:a="http://schemas.openxmlformats.org/drawingml/2006/main" noChangeAspect="1"/>
-                  </wp:cNvGraphicFramePr>
-                  <a:graphic xmlns:a="http://schemas.openxmlformats.org/drawingml/2006/main">
-                    <a:graphicData uri="http://schemas.openxmlformats.org/drawingml/2006/picture">
-                      <pic:pic xmlns:pic="http://schemas.openxmlformats.org/drawingml/2006/picture">
-                        <pic:nvPicPr>
-                          <pic:cNvPr id="0" name="Picture 166" descr="D:\Git\Pinned Down\resource\png\cards\01 Premiere\Enemy\Starships\Behemoth.png"/>
+                  <wp:docPr id="26" name="Grafik 26" descr="D:\Git\Pinned Down\resource\png\cards\01 Premiere\Enemy\Starships\Assault Frigate.png"/>
+                  <wp:cNvGraphicFramePr>
+                    <a:graphicFrameLocks xmlns:a="http://schemas.openxmlformats.org/drawingml/2006/main" noChangeAspect="1"/>
+                  </wp:cNvGraphicFramePr>
+                  <a:graphic xmlns:a="http://schemas.openxmlformats.org/drawingml/2006/main">
+                    <a:graphicData uri="http://schemas.openxmlformats.org/drawingml/2006/picture">
+                      <pic:pic xmlns:pic="http://schemas.openxmlformats.org/drawingml/2006/picture">
+                        <pic:nvPicPr>
+                          <pic:cNvPr id="0" name="Picture 26" descr="D:\Git\Pinned Down\resource\png\cards\01 Premiere\Enemy\Starships\Assault Frigate.png"/>
                           <pic:cNvPicPr>
                             <a:picLocks noChangeAspect="1" noChangeArrowheads="1"/>
                           </pic:cNvPicPr>
@@ -1692,15 +1692,15 @@
                 <wp:inline distT="0" distB="0" distL="0" distR="0">
                   <wp:extent cx="2052320" cy="2955925"/>
                   <wp:effectExtent l="0" t="0" r="5080" b="0"/>
-                  <wp:docPr id="176" name="Grafik 176" descr="D:\Git\Pinned Down\resource\png\cards\01 Premiere\Enemy\Starships\Behemoth.png"/>
-                  <wp:cNvGraphicFramePr>
-                    <a:graphicFrameLocks xmlns:a="http://schemas.openxmlformats.org/drawingml/2006/main" noChangeAspect="1"/>
-                  </wp:cNvGraphicFramePr>
-                  <a:graphic xmlns:a="http://schemas.openxmlformats.org/drawingml/2006/main">
-                    <a:graphicData uri="http://schemas.openxmlformats.org/drawingml/2006/picture">
-                      <pic:pic xmlns:pic="http://schemas.openxmlformats.org/drawingml/2006/picture">
-                        <pic:nvPicPr>
-                          <pic:cNvPr id="0" name="Picture 167" descr="D:\Git\Pinned Down\resource\png\cards\01 Premiere\Enemy\Starships\Behemoth.png"/>
+                  <wp:docPr id="27" name="Grafik 27" descr="D:\Git\Pinned Down\resource\png\cards\01 Premiere\Enemy\Starships\Assault Frigate.png"/>
+                  <wp:cNvGraphicFramePr>
+                    <a:graphicFrameLocks xmlns:a="http://schemas.openxmlformats.org/drawingml/2006/main" noChangeAspect="1"/>
+                  </wp:cNvGraphicFramePr>
+                  <a:graphic xmlns:a="http://schemas.openxmlformats.org/drawingml/2006/main">
+                    <a:graphicData uri="http://schemas.openxmlformats.org/drawingml/2006/picture">
+                      <pic:pic xmlns:pic="http://schemas.openxmlformats.org/drawingml/2006/picture">
+                        <pic:nvPicPr>
+                          <pic:cNvPr id="0" name="Picture 27" descr="D:\Git\Pinned Down\resource\png\cards\01 Premiere\Enemy\Starships\Assault Frigate.png"/>
                           <pic:cNvPicPr>
                             <a:picLocks noChangeAspect="1" noChangeArrowheads="1"/>
                           </pic:cNvPicPr>
@@ -1782,15 +1782,15 @@
                 <wp:inline distT="0" distB="0" distL="0" distR="0">
                   <wp:extent cx="2052320" cy="2955925"/>
                   <wp:effectExtent l="0" t="0" r="5080" b="0"/>
-                  <wp:docPr id="177" name="Grafik 177" descr="D:\Git\Pinned Down\resource\png\cards\01 Premiere\Enemy\Starships\Behemoth.png"/>
-                  <wp:cNvGraphicFramePr>
-                    <a:graphicFrameLocks xmlns:a="http://schemas.openxmlformats.org/drawingml/2006/main" noChangeAspect="1"/>
-                  </wp:cNvGraphicFramePr>
-                  <a:graphic xmlns:a="http://schemas.openxmlformats.org/drawingml/2006/main">
-                    <a:graphicData uri="http://schemas.openxmlformats.org/drawingml/2006/picture">
-                      <pic:pic xmlns:pic="http://schemas.openxmlformats.org/drawingml/2006/picture">
-                        <pic:nvPicPr>
-                          <pic:cNvPr id="0" name="Picture 168" descr="D:\Git\Pinned Down\resource\png\cards\01 Premiere\Enemy\Starships\Behemoth.png"/>
+                  <wp:docPr id="28" name="Grafik 28" descr="D:\Git\Pinned Down\resource\png\cards\01 Premiere\Enemy\Starships\Assault Frigate.png"/>
+                  <wp:cNvGraphicFramePr>
+                    <a:graphicFrameLocks xmlns:a="http://schemas.openxmlformats.org/drawingml/2006/main" noChangeAspect="1"/>
+                  </wp:cNvGraphicFramePr>
+                  <a:graphic xmlns:a="http://schemas.openxmlformats.org/drawingml/2006/main">
+                    <a:graphicData uri="http://schemas.openxmlformats.org/drawingml/2006/picture">
+                      <pic:pic xmlns:pic="http://schemas.openxmlformats.org/drawingml/2006/picture">
+                        <pic:nvPicPr>
+                          <pic:cNvPr id="0" name="Picture 28" descr="D:\Git\Pinned Down\resource\png\cards\01 Premiere\Enemy\Starships\Assault Frigate.png"/>
                           <pic:cNvPicPr>
                             <a:picLocks noChangeAspect="1" noChangeArrowheads="1"/>
                           </pic:cNvPicPr>
@@ -1843,15 +1843,15 @@
                 <wp:inline distT="0" distB="0" distL="0" distR="0">
                   <wp:extent cx="2052320" cy="2955925"/>
                   <wp:effectExtent l="0" t="0" r="5080" b="0"/>
-                  <wp:docPr id="178" name="Grafik 178" descr="D:\Git\Pinned Down\resource\png\cards\01 Premiere\Enemy\Starships\Cataclysm.png"/>
-                  <wp:cNvGraphicFramePr>
-                    <a:graphicFrameLocks xmlns:a="http://schemas.openxmlformats.org/drawingml/2006/main" noChangeAspect="1"/>
-                  </wp:cNvGraphicFramePr>
-                  <a:graphic xmlns:a="http://schemas.openxmlformats.org/drawingml/2006/main">
-                    <a:graphicData uri="http://schemas.openxmlformats.org/drawingml/2006/picture">
-                      <pic:pic xmlns:pic="http://schemas.openxmlformats.org/drawingml/2006/picture">
-                        <pic:nvPicPr>
-                          <pic:cNvPr id="0" name="Picture 169" descr="D:\Git\Pinned Down\resource\png\cards\01 Premiere\Enemy\Starships\Cataclysm.png"/>
+                  <wp:docPr id="29" name="Grafik 29" descr="D:\Git\Pinned Down\resource\png\cards\01 Premiere\Enemy\Starships\Bane.png"/>
+                  <wp:cNvGraphicFramePr>
+                    <a:graphicFrameLocks xmlns:a="http://schemas.openxmlformats.org/drawingml/2006/main" noChangeAspect="1"/>
+                  </wp:cNvGraphicFramePr>
+                  <a:graphic xmlns:a="http://schemas.openxmlformats.org/drawingml/2006/main">
+                    <a:graphicData uri="http://schemas.openxmlformats.org/drawingml/2006/picture">
+                      <pic:pic xmlns:pic="http://schemas.openxmlformats.org/drawingml/2006/picture">
+                        <pic:nvPicPr>
+                          <pic:cNvPr id="0" name="Picture 29" descr="D:\Git\Pinned Down\resource\png\cards\01 Premiere\Enemy\Starships\Bane.png"/>
                           <pic:cNvPicPr>
                             <a:picLocks noChangeAspect="1" noChangeArrowheads="1"/>
                           </pic:cNvPicPr>
@@ -1904,15 +1904,15 @@
                 <wp:inline distT="0" distB="0" distL="0" distR="0">
                   <wp:extent cx="2052320" cy="2955925"/>
                   <wp:effectExtent l="0" t="0" r="5080" b="0"/>
-                  <wp:docPr id="179" name="Grafik 179" descr="D:\Git\Pinned Down\resource\png\cards\01 Premiere\Enemy\Starships\Curse.png"/>
-                  <wp:cNvGraphicFramePr>
-                    <a:graphicFrameLocks xmlns:a="http://schemas.openxmlformats.org/drawingml/2006/main" noChangeAspect="1"/>
-                  </wp:cNvGraphicFramePr>
-                  <a:graphic xmlns:a="http://schemas.openxmlformats.org/drawingml/2006/main">
-                    <a:graphicData uri="http://schemas.openxmlformats.org/drawingml/2006/picture">
-                      <pic:pic xmlns:pic="http://schemas.openxmlformats.org/drawingml/2006/picture">
-                        <pic:nvPicPr>
-                          <pic:cNvPr id="0" name="Picture 170" descr="D:\Git\Pinned Down\resource\png\cards\01 Premiere\Enemy\Starships\Curse.png"/>
+                  <wp:docPr id="30" name="Grafik 30" descr="D:\Git\Pinned Down\resource\png\cards\01 Premiere\Enemy\Starships\Behemoth.png"/>
+                  <wp:cNvGraphicFramePr>
+                    <a:graphicFrameLocks xmlns:a="http://schemas.openxmlformats.org/drawingml/2006/main" noChangeAspect="1"/>
+                  </wp:cNvGraphicFramePr>
+                  <a:graphic xmlns:a="http://schemas.openxmlformats.org/drawingml/2006/main">
+                    <a:graphicData uri="http://schemas.openxmlformats.org/drawingml/2006/picture">
+                      <pic:pic xmlns:pic="http://schemas.openxmlformats.org/drawingml/2006/picture">
+                        <pic:nvPicPr>
+                          <pic:cNvPr id="0" name="Picture 30" descr="D:\Git\Pinned Down\resource\png\cards\01 Premiere\Enemy\Starships\Behemoth.png"/>
                           <pic:cNvPicPr>
                             <a:picLocks noChangeAspect="1" noChangeArrowheads="1"/>
                           </pic:cNvPicPr>
@@ -1967,21 +1967,21 @@
                 <wp:inline distT="0" distB="0" distL="0" distR="0">
                   <wp:extent cx="2052320" cy="2955925"/>
                   <wp:effectExtent l="0" t="0" r="5080" b="0"/>
-                  <wp:docPr id="180" name="Grafik 180" descr="D:\Git\Pinned Down\resource\png\cards\01 Premiere\Enemy\Starships\Decay.png"/>
-                  <wp:cNvGraphicFramePr>
-                    <a:graphicFrameLocks xmlns:a="http://schemas.openxmlformats.org/drawingml/2006/main" noChangeAspect="1"/>
-                  </wp:cNvGraphicFramePr>
-                  <a:graphic xmlns:a="http://schemas.openxmlformats.org/drawingml/2006/main">
-                    <a:graphicData uri="http://schemas.openxmlformats.org/drawingml/2006/picture">
-                      <pic:pic xmlns:pic="http://schemas.openxmlformats.org/drawingml/2006/picture">
-                        <pic:nvPicPr>
-                          <pic:cNvPr id="0" name="Picture 171" descr="D:\Git\Pinned Down\resource\png\cards\01 Premiere\Enemy\Starships\Decay.png"/>
-                          <pic:cNvPicPr>
-                            <a:picLocks noChangeAspect="1" noChangeArrowheads="1"/>
-                          </pic:cNvPicPr>
-                        </pic:nvPicPr>
-                        <pic:blipFill>
-                          <a:blip r:embed="rId22" cstate="print">
+                  <wp:docPr id="31" name="Grafik 31" descr="D:\Git\Pinned Down\resource\png\cards\01 Premiere\Enemy\Starships\Behemoth.png"/>
+                  <wp:cNvGraphicFramePr>
+                    <a:graphicFrameLocks xmlns:a="http://schemas.openxmlformats.org/drawingml/2006/main" noChangeAspect="1"/>
+                  </wp:cNvGraphicFramePr>
+                  <a:graphic xmlns:a="http://schemas.openxmlformats.org/drawingml/2006/main">
+                    <a:graphicData uri="http://schemas.openxmlformats.org/drawingml/2006/picture">
+                      <pic:pic xmlns:pic="http://schemas.openxmlformats.org/drawingml/2006/picture">
+                        <pic:nvPicPr>
+                          <pic:cNvPr id="0" name="Picture 31" descr="D:\Git\Pinned Down\resource\png\cards\01 Premiere\Enemy\Starships\Behemoth.png"/>
+                          <pic:cNvPicPr>
+                            <a:picLocks noChangeAspect="1" noChangeArrowheads="1"/>
+                          </pic:cNvPicPr>
+                        </pic:nvPicPr>
+                        <pic:blipFill>
+                          <a:blip r:embed="rId21" cstate="print">
                             <a:extLst>
                               <a:ext uri="{28A0092B-C50C-407E-A947-70E740481C1C}">
                                 <a14:useLocalDpi xmlns:a14="http://schemas.microsoft.com/office/drawing/2010/main" val="0"/>
@@ -2028,21 +2028,21 @@
                 <wp:inline distT="0" distB="0" distL="0" distR="0">
                   <wp:extent cx="2052320" cy="2955925"/>
                   <wp:effectExtent l="0" t="0" r="5080" b="0"/>
-                  <wp:docPr id="181" name="Grafik 181" descr="D:\Git\Pinned Down\resource\png\cards\01 Premiere\Enemy\Starships\Despair.png"/>
-                  <wp:cNvGraphicFramePr>
-                    <a:graphicFrameLocks xmlns:a="http://schemas.openxmlformats.org/drawingml/2006/main" noChangeAspect="1"/>
-                  </wp:cNvGraphicFramePr>
-                  <a:graphic xmlns:a="http://schemas.openxmlformats.org/drawingml/2006/main">
-                    <a:graphicData uri="http://schemas.openxmlformats.org/drawingml/2006/picture">
-                      <pic:pic xmlns:pic="http://schemas.openxmlformats.org/drawingml/2006/picture">
-                        <pic:nvPicPr>
-                          <pic:cNvPr id="0" name="Picture 172" descr="D:\Git\Pinned Down\resource\png\cards\01 Premiere\Enemy\Starships\Despair.png"/>
-                          <pic:cNvPicPr>
-                            <a:picLocks noChangeAspect="1" noChangeArrowheads="1"/>
-                          </pic:cNvPicPr>
-                        </pic:nvPicPr>
-                        <pic:blipFill>
-                          <a:blip r:embed="rId23" cstate="print">
+                  <wp:docPr id="128" name="Grafik 128" descr="D:\Git\Pinned Down\resource\png\cards\01 Premiere\Enemy\Starships\Behemoth.png"/>
+                  <wp:cNvGraphicFramePr>
+                    <a:graphicFrameLocks xmlns:a="http://schemas.openxmlformats.org/drawingml/2006/main" noChangeAspect="1"/>
+                  </wp:cNvGraphicFramePr>
+                  <a:graphic xmlns:a="http://schemas.openxmlformats.org/drawingml/2006/main">
+                    <a:graphicData uri="http://schemas.openxmlformats.org/drawingml/2006/picture">
+                      <pic:pic xmlns:pic="http://schemas.openxmlformats.org/drawingml/2006/picture">
+                        <pic:nvPicPr>
+                          <pic:cNvPr id="0" name="Picture 32" descr="D:\Git\Pinned Down\resource\png\cards\01 Premiere\Enemy\Starships\Behemoth.png"/>
+                          <pic:cNvPicPr>
+                            <a:picLocks noChangeAspect="1" noChangeArrowheads="1"/>
+                          </pic:cNvPicPr>
+                        </pic:nvPicPr>
+                        <pic:blipFill>
+                          <a:blip r:embed="rId21" cstate="print">
                             <a:extLst>
                               <a:ext uri="{28A0092B-C50C-407E-A947-70E740481C1C}">
                                 <a14:useLocalDpi xmlns:a14="http://schemas.microsoft.com/office/drawing/2010/main" val="0"/>
@@ -2089,21 +2089,21 @@
                 <wp:inline distT="0" distB="0" distL="0" distR="0">
                   <wp:extent cx="2052320" cy="2955925"/>
                   <wp:effectExtent l="0" t="0" r="5080" b="0"/>
-                  <wp:docPr id="182" name="Grafik 182" descr="D:\Git\Pinned Down\resource\png\cards\01 Premiere\Enemy\Starships\Disaster.png"/>
-                  <wp:cNvGraphicFramePr>
-                    <a:graphicFrameLocks xmlns:a="http://schemas.openxmlformats.org/drawingml/2006/main" noChangeAspect="1"/>
-                  </wp:cNvGraphicFramePr>
-                  <a:graphic xmlns:a="http://schemas.openxmlformats.org/drawingml/2006/main">
-                    <a:graphicData uri="http://schemas.openxmlformats.org/drawingml/2006/picture">
-                      <pic:pic xmlns:pic="http://schemas.openxmlformats.org/drawingml/2006/picture">
-                        <pic:nvPicPr>
-                          <pic:cNvPr id="0" name="Picture 173" descr="D:\Git\Pinned Down\resource\png\cards\01 Premiere\Enemy\Starships\Disaster.png"/>
-                          <pic:cNvPicPr>
-                            <a:picLocks noChangeAspect="1" noChangeArrowheads="1"/>
-                          </pic:cNvPicPr>
-                        </pic:nvPicPr>
-                        <pic:blipFill>
-                          <a:blip r:embed="rId24" cstate="print">
+                  <wp:docPr id="129" name="Grafik 129" descr="D:\Git\Pinned Down\resource\png\cards\01 Premiere\Enemy\Starships\Behemoth.png"/>
+                  <wp:cNvGraphicFramePr>
+                    <a:graphicFrameLocks xmlns:a="http://schemas.openxmlformats.org/drawingml/2006/main" noChangeAspect="1"/>
+                  </wp:cNvGraphicFramePr>
+                  <a:graphic xmlns:a="http://schemas.openxmlformats.org/drawingml/2006/main">
+                    <a:graphicData uri="http://schemas.openxmlformats.org/drawingml/2006/picture">
+                      <pic:pic xmlns:pic="http://schemas.openxmlformats.org/drawingml/2006/picture">
+                        <pic:nvPicPr>
+                          <pic:cNvPr id="0" name="Picture 33" descr="D:\Git\Pinned Down\resource\png\cards\01 Premiere\Enemy\Starships\Behemoth.png"/>
+                          <pic:cNvPicPr>
+                            <a:picLocks noChangeAspect="1" noChangeArrowheads="1"/>
+                          </pic:cNvPicPr>
+                        </pic:nvPicPr>
+                        <pic:blipFill>
+                          <a:blip r:embed="rId21" cstate="print">
                             <a:extLst>
                               <a:ext uri="{28A0092B-C50C-407E-A947-70E740481C1C}">
                                 <a14:useLocalDpi xmlns:a14="http://schemas.microsoft.com/office/drawing/2010/main" val="0"/>
@@ -2152,21 +2152,21 @@
                 <wp:inline distT="0" distB="0" distL="0" distR="0">
                   <wp:extent cx="2052320" cy="2955925"/>
                   <wp:effectExtent l="0" t="0" r="5080" b="0"/>
-                  <wp:docPr id="183" name="Grafik 183" descr="D:\Git\Pinned Down\resource\png\cards\01 Premiere\Enemy\Starships\Doom.png"/>
-                  <wp:cNvGraphicFramePr>
-                    <a:graphicFrameLocks xmlns:a="http://schemas.openxmlformats.org/drawingml/2006/main" noChangeAspect="1"/>
-                  </wp:cNvGraphicFramePr>
-                  <a:graphic xmlns:a="http://schemas.openxmlformats.org/drawingml/2006/main">
-                    <a:graphicData uri="http://schemas.openxmlformats.org/drawingml/2006/picture">
-                      <pic:pic xmlns:pic="http://schemas.openxmlformats.org/drawingml/2006/picture">
-                        <pic:nvPicPr>
-                          <pic:cNvPr id="0" name="Picture 174" descr="D:\Git\Pinned Down\resource\png\cards\01 Premiere\Enemy\Starships\Doom.png"/>
-                          <pic:cNvPicPr>
-                            <a:picLocks noChangeAspect="1" noChangeArrowheads="1"/>
-                          </pic:cNvPicPr>
-                        </pic:nvPicPr>
-                        <pic:blipFill>
-                          <a:blip r:embed="rId25" cstate="print">
+                  <wp:docPr id="130" name="Grafik 130" descr="D:\Git\Pinned Down\resource\png\cards\01 Premiere\Enemy\Starships\Cataclysm.png"/>
+                  <wp:cNvGraphicFramePr>
+                    <a:graphicFrameLocks xmlns:a="http://schemas.openxmlformats.org/drawingml/2006/main" noChangeAspect="1"/>
+                  </wp:cNvGraphicFramePr>
+                  <a:graphic xmlns:a="http://schemas.openxmlformats.org/drawingml/2006/main">
+                    <a:graphicData uri="http://schemas.openxmlformats.org/drawingml/2006/picture">
+                      <pic:pic xmlns:pic="http://schemas.openxmlformats.org/drawingml/2006/picture">
+                        <pic:nvPicPr>
+                          <pic:cNvPr id="0" name="Picture 34" descr="D:\Git\Pinned Down\resource\png\cards\01 Premiere\Enemy\Starships\Cataclysm.png"/>
+                          <pic:cNvPicPr>
+                            <a:picLocks noChangeAspect="1" noChangeArrowheads="1"/>
+                          </pic:cNvPicPr>
+                        </pic:nvPicPr>
+                        <pic:blipFill>
+                          <a:blip r:embed="rId22" cstate="print">
                             <a:extLst>
                               <a:ext uri="{28A0092B-C50C-407E-A947-70E740481C1C}">
                                 <a14:useLocalDpi xmlns:a14="http://schemas.microsoft.com/office/drawing/2010/main" val="0"/>
@@ -2213,21 +2213,21 @@
                 <wp:inline distT="0" distB="0" distL="0" distR="0">
                   <wp:extent cx="2052320" cy="2955925"/>
                   <wp:effectExtent l="0" t="0" r="5080" b="0"/>
-                  <wp:docPr id="184" name="Grafik 184" descr="D:\Git\Pinned Down\resource\png\cards\01 Premiere\Enemy\Starships\Fear.png"/>
-                  <wp:cNvGraphicFramePr>
-                    <a:graphicFrameLocks xmlns:a="http://schemas.openxmlformats.org/drawingml/2006/main" noChangeAspect="1"/>
-                  </wp:cNvGraphicFramePr>
-                  <a:graphic xmlns:a="http://schemas.openxmlformats.org/drawingml/2006/main">
-                    <a:graphicData uri="http://schemas.openxmlformats.org/drawingml/2006/picture">
-                      <pic:pic xmlns:pic="http://schemas.openxmlformats.org/drawingml/2006/picture">
-                        <pic:nvPicPr>
-                          <pic:cNvPr id="0" name="Picture 175" descr="D:\Git\Pinned Down\resource\png\cards\01 Premiere\Enemy\Starships\Fear.png"/>
-                          <pic:cNvPicPr>
-                            <a:picLocks noChangeAspect="1" noChangeArrowheads="1"/>
-                          </pic:cNvPicPr>
-                        </pic:nvPicPr>
-                        <pic:blipFill>
-                          <a:blip r:embed="rId26" cstate="print">
+                  <wp:docPr id="133" name="Grafik 133" descr="D:\Git\Pinned Down\resource\png\cards\01 Premiere\Enemy\Starships\Curse.png"/>
+                  <wp:cNvGraphicFramePr>
+                    <a:graphicFrameLocks xmlns:a="http://schemas.openxmlformats.org/drawingml/2006/main" noChangeAspect="1"/>
+                  </wp:cNvGraphicFramePr>
+                  <a:graphic xmlns:a="http://schemas.openxmlformats.org/drawingml/2006/main">
+                    <a:graphicData uri="http://schemas.openxmlformats.org/drawingml/2006/picture">
+                      <pic:pic xmlns:pic="http://schemas.openxmlformats.org/drawingml/2006/picture">
+                        <pic:nvPicPr>
+                          <pic:cNvPr id="0" name="Picture 37" descr="D:\Git\Pinned Down\resource\png\cards\01 Premiere\Enemy\Starships\Curse.png"/>
+                          <pic:cNvPicPr>
+                            <a:picLocks noChangeAspect="1" noChangeArrowheads="1"/>
+                          </pic:cNvPicPr>
+                        </pic:nvPicPr>
+                        <pic:blipFill>
+                          <a:blip r:embed="rId23" cstate="print">
                             <a:extLst>
                               <a:ext uri="{28A0092B-C50C-407E-A947-70E740481C1C}">
                                 <a14:useLocalDpi xmlns:a14="http://schemas.microsoft.com/office/drawing/2010/main" val="0"/>
@@ -2274,21 +2274,21 @@
                 <wp:inline distT="0" distB="0" distL="0" distR="0">
                   <wp:extent cx="2052320" cy="2955925"/>
                   <wp:effectExtent l="0" t="0" r="5080" b="0"/>
-                  <wp:docPr id="185" name="Grafik 185" descr="D:\Git\Pinned Down\resource\png\cards\01 Premiere\Enemy\Starships\Horror.png"/>
-                  <wp:cNvGraphicFramePr>
-                    <a:graphicFrameLocks xmlns:a="http://schemas.openxmlformats.org/drawingml/2006/main" noChangeAspect="1"/>
-                  </wp:cNvGraphicFramePr>
-                  <a:graphic xmlns:a="http://schemas.openxmlformats.org/drawingml/2006/main">
-                    <a:graphicData uri="http://schemas.openxmlformats.org/drawingml/2006/picture">
-                      <pic:pic xmlns:pic="http://schemas.openxmlformats.org/drawingml/2006/picture">
-                        <pic:nvPicPr>
-                          <pic:cNvPr id="0" name="Picture 176" descr="D:\Git\Pinned Down\resource\png\cards\01 Premiere\Enemy\Starships\Horror.png"/>
-                          <pic:cNvPicPr>
-                            <a:picLocks noChangeAspect="1" noChangeArrowheads="1"/>
-                          </pic:cNvPicPr>
-                        </pic:nvPicPr>
-                        <pic:blipFill>
-                          <a:blip r:embed="rId27" cstate="print">
+                  <wp:docPr id="134" name="Grafik 134" descr="D:\Git\Pinned Down\resource\png\cards\01 Premiere\Enemy\Starships\Decay.png"/>
+                  <wp:cNvGraphicFramePr>
+                    <a:graphicFrameLocks xmlns:a="http://schemas.openxmlformats.org/drawingml/2006/main" noChangeAspect="1"/>
+                  </wp:cNvGraphicFramePr>
+                  <a:graphic xmlns:a="http://schemas.openxmlformats.org/drawingml/2006/main">
+                    <a:graphicData uri="http://schemas.openxmlformats.org/drawingml/2006/picture">
+                      <pic:pic xmlns:pic="http://schemas.openxmlformats.org/drawingml/2006/picture">
+                        <pic:nvPicPr>
+                          <pic:cNvPr id="0" name="Picture 38" descr="D:\Git\Pinned Down\resource\png\cards\01 Premiere\Enemy\Starships\Decay.png"/>
+                          <pic:cNvPicPr>
+                            <a:picLocks noChangeAspect="1" noChangeArrowheads="1"/>
+                          </pic:cNvPicPr>
+                        </pic:nvPicPr>
+                        <pic:blipFill>
+                          <a:blip r:embed="rId24" cstate="print">
                             <a:extLst>
                               <a:ext uri="{28A0092B-C50C-407E-A947-70E740481C1C}">
                                 <a14:useLocalDpi xmlns:a14="http://schemas.microsoft.com/office/drawing/2010/main" val="0"/>
@@ -2361,24 +2361,24 @@
               </w:rPr>
               <w:lastRenderedPageBreak/>
               <w:drawing>
-                <wp:inline distT="0" distB="0" distL="0" distR="0">
-                  <wp:extent cx="2052320" cy="2955925"/>
-                  <wp:effectExtent l="0" t="0" r="5080" b="0"/>
-                  <wp:docPr id="186" name="Grafik 186" descr="D:\Git\Pinned Down\resource\png\cards\01 Premiere\Enemy\Starships\Swarm Frigate.png"/>
-                  <wp:cNvGraphicFramePr>
-                    <a:graphicFrameLocks xmlns:a="http://schemas.openxmlformats.org/drawingml/2006/main" noChangeAspect="1"/>
-                  </wp:cNvGraphicFramePr>
-                  <a:graphic xmlns:a="http://schemas.openxmlformats.org/drawingml/2006/main">
-                    <a:graphicData uri="http://schemas.openxmlformats.org/drawingml/2006/picture">
-                      <pic:pic xmlns:pic="http://schemas.openxmlformats.org/drawingml/2006/picture">
-                        <pic:nvPicPr>
-                          <pic:cNvPr id="0" name="Picture 177" descr="D:\Git\Pinned Down\resource\png\cards\01 Premiere\Enemy\Starships\Swarm Frigate.png"/>
-                          <pic:cNvPicPr>
-                            <a:picLocks noChangeAspect="1" noChangeArrowheads="1"/>
-                          </pic:cNvPicPr>
-                        </pic:nvPicPr>
-                        <pic:blipFill>
-                          <a:blip r:embed="rId28" cstate="print">
+                <wp:inline distT="0" distB="0" distL="0" distR="0" wp14:anchorId="3A07ECCC" wp14:editId="5D140EC5">
+                  <wp:extent cx="2052320" cy="2955925"/>
+                  <wp:effectExtent l="0" t="0" r="5080" b="0"/>
+                  <wp:docPr id="135" name="Grafik 135" descr="D:\Git\Pinned Down\resource\png\cards\01 Premiere\Enemy\Starships\Despair.png"/>
+                  <wp:cNvGraphicFramePr>
+                    <a:graphicFrameLocks xmlns:a="http://schemas.openxmlformats.org/drawingml/2006/main" noChangeAspect="1"/>
+                  </wp:cNvGraphicFramePr>
+                  <a:graphic xmlns:a="http://schemas.openxmlformats.org/drawingml/2006/main">
+                    <a:graphicData uri="http://schemas.openxmlformats.org/drawingml/2006/picture">
+                      <pic:pic xmlns:pic="http://schemas.openxmlformats.org/drawingml/2006/picture">
+                        <pic:nvPicPr>
+                          <pic:cNvPr id="0" name="Picture 39" descr="D:\Git\Pinned Down\resource\png\cards\01 Premiere\Enemy\Starships\Despair.png"/>
+                          <pic:cNvPicPr>
+                            <a:picLocks noChangeAspect="1" noChangeArrowheads="1"/>
+                          </pic:cNvPicPr>
+                        </pic:nvPicPr>
+                        <pic:blipFill>
+                          <a:blip r:embed="rId25" cstate="print">
                             <a:extLst>
                               <a:ext uri="{28A0092B-C50C-407E-A947-70E740481C1C}">
                                 <a14:useLocalDpi xmlns:a14="http://schemas.microsoft.com/office/drawing/2010/main" val="0"/>
@@ -2422,24 +2422,24 @@
                 <w:lang w:val="en-US"/>
               </w:rPr>
               <w:drawing>
-                <wp:inline distT="0" distB="0" distL="0" distR="0">
-                  <wp:extent cx="2052320" cy="2955925"/>
-                  <wp:effectExtent l="0" t="0" r="5080" b="0"/>
-                  <wp:docPr id="187" name="Grafik 187" descr="D:\Git\Pinned Down\resource\png\cards\01 Premiere\Enemy\Starships\Swarm Frigate.png"/>
-                  <wp:cNvGraphicFramePr>
-                    <a:graphicFrameLocks xmlns:a="http://schemas.openxmlformats.org/drawingml/2006/main" noChangeAspect="1"/>
-                  </wp:cNvGraphicFramePr>
-                  <a:graphic xmlns:a="http://schemas.openxmlformats.org/drawingml/2006/main">
-                    <a:graphicData uri="http://schemas.openxmlformats.org/drawingml/2006/picture">
-                      <pic:pic xmlns:pic="http://schemas.openxmlformats.org/drawingml/2006/picture">
-                        <pic:nvPicPr>
-                          <pic:cNvPr id="0" name="Picture 178" descr="D:\Git\Pinned Down\resource\png\cards\01 Premiere\Enemy\Starships\Swarm Frigate.png"/>
-                          <pic:cNvPicPr>
-                            <a:picLocks noChangeAspect="1" noChangeArrowheads="1"/>
-                          </pic:cNvPicPr>
-                        </pic:nvPicPr>
-                        <pic:blipFill>
-                          <a:blip r:embed="rId28" cstate="print">
+                <wp:inline distT="0" distB="0" distL="0" distR="0" wp14:anchorId="65879267" wp14:editId="1D085668">
+                  <wp:extent cx="2052320" cy="2955925"/>
+                  <wp:effectExtent l="0" t="0" r="5080" b="0"/>
+                  <wp:docPr id="136" name="Grafik 136" descr="D:\Git\Pinned Down\resource\png\cards\01 Premiere\Enemy\Starships\Disaster.png"/>
+                  <wp:cNvGraphicFramePr>
+                    <a:graphicFrameLocks xmlns:a="http://schemas.openxmlformats.org/drawingml/2006/main" noChangeAspect="1"/>
+                  </wp:cNvGraphicFramePr>
+                  <a:graphic xmlns:a="http://schemas.openxmlformats.org/drawingml/2006/main">
+                    <a:graphicData uri="http://schemas.openxmlformats.org/drawingml/2006/picture">
+                      <pic:pic xmlns:pic="http://schemas.openxmlformats.org/drawingml/2006/picture">
+                        <pic:nvPicPr>
+                          <pic:cNvPr id="0" name="Picture 40" descr="D:\Git\Pinned Down\resource\png\cards\01 Premiere\Enemy\Starships\Disaster.png"/>
+                          <pic:cNvPicPr>
+                            <a:picLocks noChangeAspect="1" noChangeArrowheads="1"/>
+                          </pic:cNvPicPr>
+                        </pic:nvPicPr>
+                        <pic:blipFill>
+                          <a:blip r:embed="rId26" cstate="print">
                             <a:extLst>
                               <a:ext uri="{28A0092B-C50C-407E-A947-70E740481C1C}">
                                 <a14:useLocalDpi xmlns:a14="http://schemas.microsoft.com/office/drawing/2010/main" val="0"/>
@@ -2483,24 +2483,24 @@
                 <w:lang w:val="en-US"/>
               </w:rPr>
               <w:drawing>
-                <wp:inline distT="0" distB="0" distL="0" distR="0">
-                  <wp:extent cx="2052320" cy="2955925"/>
-                  <wp:effectExtent l="0" t="0" r="5080" b="0"/>
-                  <wp:docPr id="188" name="Grafik 188" descr="D:\Git\Pinned Down\resource\png\cards\01 Premiere\Enemy\Starships\Swarm Frigate.png"/>
-                  <wp:cNvGraphicFramePr>
-                    <a:graphicFrameLocks xmlns:a="http://schemas.openxmlformats.org/drawingml/2006/main" noChangeAspect="1"/>
-                  </wp:cNvGraphicFramePr>
-                  <a:graphic xmlns:a="http://schemas.openxmlformats.org/drawingml/2006/main">
-                    <a:graphicData uri="http://schemas.openxmlformats.org/drawingml/2006/picture">
-                      <pic:pic xmlns:pic="http://schemas.openxmlformats.org/drawingml/2006/picture">
-                        <pic:nvPicPr>
-                          <pic:cNvPr id="0" name="Picture 179" descr="D:\Git\Pinned Down\resource\png\cards\01 Premiere\Enemy\Starships\Swarm Frigate.png"/>
-                          <pic:cNvPicPr>
-                            <a:picLocks noChangeAspect="1" noChangeArrowheads="1"/>
-                          </pic:cNvPicPr>
-                        </pic:nvPicPr>
-                        <pic:blipFill>
-                          <a:blip r:embed="rId28" cstate="print">
+                <wp:inline distT="0" distB="0" distL="0" distR="0" wp14:anchorId="63E79737" wp14:editId="46A1051A">
+                  <wp:extent cx="2052320" cy="2955925"/>
+                  <wp:effectExtent l="0" t="0" r="5080" b="0"/>
+                  <wp:docPr id="137" name="Grafik 137" descr="D:\Git\Pinned Down\resource\png\cards\01 Premiere\Enemy\Starships\Doom.png"/>
+                  <wp:cNvGraphicFramePr>
+                    <a:graphicFrameLocks xmlns:a="http://schemas.openxmlformats.org/drawingml/2006/main" noChangeAspect="1"/>
+                  </wp:cNvGraphicFramePr>
+                  <a:graphic xmlns:a="http://schemas.openxmlformats.org/drawingml/2006/main">
+                    <a:graphicData uri="http://schemas.openxmlformats.org/drawingml/2006/picture">
+                      <pic:pic xmlns:pic="http://schemas.openxmlformats.org/drawingml/2006/picture">
+                        <pic:nvPicPr>
+                          <pic:cNvPr id="0" name="Picture 41" descr="D:\Git\Pinned Down\resource\png\cards\01 Premiere\Enemy\Starships\Doom.png"/>
+                          <pic:cNvPicPr>
+                            <a:picLocks noChangeAspect="1" noChangeArrowheads="1"/>
+                          </pic:cNvPicPr>
+                        </pic:nvPicPr>
+                        <pic:blipFill>
+                          <a:blip r:embed="rId27" cstate="print">
                             <a:extLst>
                               <a:ext uri="{28A0092B-C50C-407E-A947-70E740481C1C}">
                                 <a14:useLocalDpi xmlns:a14="http://schemas.microsoft.com/office/drawing/2010/main" val="0"/>
@@ -2540,6 +2540,313 @@
             <w:tcW w:w="3560" w:type="dxa"/>
           </w:tcPr>
           <w:p>
+            <w:r>
+              <w:rPr>
+                <w:noProof/>
+                <w:lang w:val="en-US"/>
+              </w:rPr>
+              <w:drawing>
+                <wp:inline distT="0" distB="0" distL="0" distR="0" wp14:anchorId="2A4D9468" wp14:editId="7D432B13">
+                  <wp:extent cx="2052320" cy="2955925"/>
+                  <wp:effectExtent l="0" t="0" r="5080" b="0"/>
+                  <wp:docPr id="138" name="Grafik 138" descr="D:\Git\Pinned Down\resource\png\cards\01 Premiere\Enemy\Starships\Fear.png"/>
+                  <wp:cNvGraphicFramePr>
+                    <a:graphicFrameLocks xmlns:a="http://schemas.openxmlformats.org/drawingml/2006/main" noChangeAspect="1"/>
+                  </wp:cNvGraphicFramePr>
+                  <a:graphic xmlns:a="http://schemas.openxmlformats.org/drawingml/2006/main">
+                    <a:graphicData uri="http://schemas.openxmlformats.org/drawingml/2006/picture">
+                      <pic:pic xmlns:pic="http://schemas.openxmlformats.org/drawingml/2006/picture">
+                        <pic:nvPicPr>
+                          <pic:cNvPr id="0" name="Picture 42" descr="D:\Git\Pinned Down\resource\png\cards\01 Premiere\Enemy\Starships\Fear.png"/>
+                          <pic:cNvPicPr>
+                            <a:picLocks noChangeAspect="1" noChangeArrowheads="1"/>
+                          </pic:cNvPicPr>
+                        </pic:nvPicPr>
+                        <pic:blipFill>
+                          <a:blip r:embed="rId28" cstate="print">
+                            <a:extLst>
+                              <a:ext uri="{28A0092B-C50C-407E-A947-70E740481C1C}">
+                                <a14:useLocalDpi xmlns:a14="http://schemas.microsoft.com/office/drawing/2010/main" val="0"/>
+                              </a:ext>
+                            </a:extLst>
+                          </a:blip>
+                          <a:srcRect/>
+                          <a:stretch>
+                            <a:fillRect/>
+                          </a:stretch>
+                        </pic:blipFill>
+                        <pic:spPr bwMode="auto">
+                          <a:xfrm>
+                            <a:off x="0" y="0"/>
+                            <a:ext cx="2052320" cy="2955925"/>
+                          </a:xfrm>
+                          <a:prstGeom prst="rect">
+                            <a:avLst/>
+                          </a:prstGeom>
+                          <a:noFill/>
+                          <a:ln>
+                            <a:noFill/>
+                          </a:ln>
+                        </pic:spPr>
+                      </pic:pic>
+                    </a:graphicData>
+                  </a:graphic>
+                </wp:inline>
+              </w:drawing>
+            </w:r>
+          </w:p>
+        </w:tc>
+        <w:tc>
+          <w:tcPr>
+            <w:tcW w:w="3561" w:type="dxa"/>
+          </w:tcPr>
+          <w:p>
+            <w:r>
+              <w:rPr>
+                <w:noProof/>
+                <w:lang w:val="en-US"/>
+              </w:rPr>
+              <w:drawing>
+                <wp:inline distT="0" distB="0" distL="0" distR="0" wp14:anchorId="14D87B2E" wp14:editId="4FFA502D">
+                  <wp:extent cx="2052320" cy="2955925"/>
+                  <wp:effectExtent l="0" t="0" r="5080" b="0"/>
+                  <wp:docPr id="139" name="Grafik 139" descr="D:\Git\Pinned Down\resource\png\cards\01 Premiere\Enemy\Starships\Horror.png"/>
+                  <wp:cNvGraphicFramePr>
+                    <a:graphicFrameLocks xmlns:a="http://schemas.openxmlformats.org/drawingml/2006/main" noChangeAspect="1"/>
+                  </wp:cNvGraphicFramePr>
+                  <a:graphic xmlns:a="http://schemas.openxmlformats.org/drawingml/2006/main">
+                    <a:graphicData uri="http://schemas.openxmlformats.org/drawingml/2006/picture">
+                      <pic:pic xmlns:pic="http://schemas.openxmlformats.org/drawingml/2006/picture">
+                        <pic:nvPicPr>
+                          <pic:cNvPr id="0" name="Picture 43" descr="D:\Git\Pinned Down\resource\png\cards\01 Premiere\Enemy\Starships\Horror.png"/>
+                          <pic:cNvPicPr>
+                            <a:picLocks noChangeAspect="1" noChangeArrowheads="1"/>
+                          </pic:cNvPicPr>
+                        </pic:nvPicPr>
+                        <pic:blipFill>
+                          <a:blip r:embed="rId29" cstate="print">
+                            <a:extLst>
+                              <a:ext uri="{28A0092B-C50C-407E-A947-70E740481C1C}">
+                                <a14:useLocalDpi xmlns:a14="http://schemas.microsoft.com/office/drawing/2010/main" val="0"/>
+                              </a:ext>
+                            </a:extLst>
+                          </a:blip>
+                          <a:srcRect/>
+                          <a:stretch>
+                            <a:fillRect/>
+                          </a:stretch>
+                        </pic:blipFill>
+                        <pic:spPr bwMode="auto">
+                          <a:xfrm>
+                            <a:off x="0" y="0"/>
+                            <a:ext cx="2052320" cy="2955925"/>
+                          </a:xfrm>
+                          <a:prstGeom prst="rect">
+                            <a:avLst/>
+                          </a:prstGeom>
+                          <a:noFill/>
+                          <a:ln>
+                            <a:noFill/>
+                          </a:ln>
+                        </pic:spPr>
+                      </pic:pic>
+                    </a:graphicData>
+                  </a:graphic>
+                </wp:inline>
+              </w:drawing>
+            </w:r>
+          </w:p>
+        </w:tc>
+        <w:tc>
+          <w:tcPr>
+            <w:tcW w:w="3561" w:type="dxa"/>
+          </w:tcPr>
+          <w:p>
+            <w:r>
+              <w:rPr>
+                <w:noProof/>
+                <w:lang w:val="en-US"/>
+              </w:rPr>
+              <w:drawing>
+                <wp:inline distT="0" distB="0" distL="0" distR="0" wp14:anchorId="50E2BE97" wp14:editId="25B68471">
+                  <wp:extent cx="2052320" cy="2955925"/>
+                  <wp:effectExtent l="0" t="0" r="5080" b="0"/>
+                  <wp:docPr id="140" name="Grafik 140" descr="D:\Git\Pinned Down\resource\png\cards\01 Premiere\Enemy\Starships\Swarm Frigate.png"/>
+                  <wp:cNvGraphicFramePr>
+                    <a:graphicFrameLocks xmlns:a="http://schemas.openxmlformats.org/drawingml/2006/main" noChangeAspect="1"/>
+                  </wp:cNvGraphicFramePr>
+                  <a:graphic xmlns:a="http://schemas.openxmlformats.org/drawingml/2006/main">
+                    <a:graphicData uri="http://schemas.openxmlformats.org/drawingml/2006/picture">
+                      <pic:pic xmlns:pic="http://schemas.openxmlformats.org/drawingml/2006/picture">
+                        <pic:nvPicPr>
+                          <pic:cNvPr id="0" name="Picture 44" descr="D:\Git\Pinned Down\resource\png\cards\01 Premiere\Enemy\Starships\Swarm Frigate.png"/>
+                          <pic:cNvPicPr>
+                            <a:picLocks noChangeAspect="1" noChangeArrowheads="1"/>
+                          </pic:cNvPicPr>
+                        </pic:nvPicPr>
+                        <pic:blipFill>
+                          <a:blip r:embed="rId30" cstate="print">
+                            <a:extLst>
+                              <a:ext uri="{28A0092B-C50C-407E-A947-70E740481C1C}">
+                                <a14:useLocalDpi xmlns:a14="http://schemas.microsoft.com/office/drawing/2010/main" val="0"/>
+                              </a:ext>
+                            </a:extLst>
+                          </a:blip>
+                          <a:srcRect/>
+                          <a:stretch>
+                            <a:fillRect/>
+                          </a:stretch>
+                        </pic:blipFill>
+                        <pic:spPr bwMode="auto">
+                          <a:xfrm>
+                            <a:off x="0" y="0"/>
+                            <a:ext cx="2052320" cy="2955925"/>
+                          </a:xfrm>
+                          <a:prstGeom prst="rect">
+                            <a:avLst/>
+                          </a:prstGeom>
+                          <a:noFill/>
+                          <a:ln>
+                            <a:noFill/>
+                          </a:ln>
+                        </pic:spPr>
+                      </pic:pic>
+                    </a:graphicData>
+                  </a:graphic>
+                </wp:inline>
+              </w:drawing>
+            </w:r>
+          </w:p>
+        </w:tc>
+      </w:tr>
+      <w:tr>
+        <w:tc>
+          <w:tcPr>
+            <w:tcW w:w="3560" w:type="dxa"/>
+          </w:tcPr>
+          <w:p>
+            <w:r>
+              <w:rPr>
+                <w:noProof/>
+                <w:lang w:val="en-US"/>
+              </w:rPr>
+              <w:drawing>
+                <wp:inline distT="0" distB="0" distL="0" distR="0">
+                  <wp:extent cx="2052320" cy="2955925"/>
+                  <wp:effectExtent l="0" t="0" r="5080" b="0"/>
+                  <wp:docPr id="142" name="Grafik 142" descr="D:\Git\Pinned Down\resource\png\cards\01 Premiere\Enemy\Starships\Swarm Frigate.png"/>
+                  <wp:cNvGraphicFramePr>
+                    <a:graphicFrameLocks xmlns:a="http://schemas.openxmlformats.org/drawingml/2006/main" noChangeAspect="1"/>
+                  </wp:cNvGraphicFramePr>
+                  <a:graphic xmlns:a="http://schemas.openxmlformats.org/drawingml/2006/main">
+                    <a:graphicData uri="http://schemas.openxmlformats.org/drawingml/2006/picture">
+                      <pic:pic xmlns:pic="http://schemas.openxmlformats.org/drawingml/2006/picture">
+                        <pic:nvPicPr>
+                          <pic:cNvPr id="0" name="Picture 46" descr="D:\Git\Pinned Down\resource\png\cards\01 Premiere\Enemy\Starships\Swarm Frigate.png"/>
+                          <pic:cNvPicPr>
+                            <a:picLocks noChangeAspect="1" noChangeArrowheads="1"/>
+                          </pic:cNvPicPr>
+                        </pic:nvPicPr>
+                        <pic:blipFill>
+                          <a:blip r:embed="rId30" cstate="print">
+                            <a:extLst>
+                              <a:ext uri="{28A0092B-C50C-407E-A947-70E740481C1C}">
+                                <a14:useLocalDpi xmlns:a14="http://schemas.microsoft.com/office/drawing/2010/main" val="0"/>
+                              </a:ext>
+                            </a:extLst>
+                          </a:blip>
+                          <a:srcRect/>
+                          <a:stretch>
+                            <a:fillRect/>
+                          </a:stretch>
+                        </pic:blipFill>
+                        <pic:spPr bwMode="auto">
+                          <a:xfrm>
+                            <a:off x="0" y="0"/>
+                            <a:ext cx="2052320" cy="2955925"/>
+                          </a:xfrm>
+                          <a:prstGeom prst="rect">
+                            <a:avLst/>
+                          </a:prstGeom>
+                          <a:noFill/>
+                          <a:ln>
+                            <a:noFill/>
+                          </a:ln>
+                        </pic:spPr>
+                      </pic:pic>
+                    </a:graphicData>
+                  </a:graphic>
+                </wp:inline>
+              </w:drawing>
+            </w:r>
+          </w:p>
+        </w:tc>
+        <w:tc>
+          <w:tcPr>
+            <w:tcW w:w="3561" w:type="dxa"/>
+          </w:tcPr>
+          <w:p>
+            <w:r>
+              <w:rPr>
+                <w:noProof/>
+                <w:lang w:val="en-US"/>
+              </w:rPr>
+              <w:drawing>
+                <wp:inline distT="0" distB="0" distL="0" distR="0">
+                  <wp:extent cx="2052320" cy="2955925"/>
+                  <wp:effectExtent l="0" t="0" r="5080" b="0"/>
+                  <wp:docPr id="143" name="Grafik 143" descr="D:\Git\Pinned Down\resource\png\cards\01 Premiere\Enemy\Starships\Swarm Frigate.png"/>
+                  <wp:cNvGraphicFramePr>
+                    <a:graphicFrameLocks xmlns:a="http://schemas.openxmlformats.org/drawingml/2006/main" noChangeAspect="1"/>
+                  </wp:cNvGraphicFramePr>
+                  <a:graphic xmlns:a="http://schemas.openxmlformats.org/drawingml/2006/main">
+                    <a:graphicData uri="http://schemas.openxmlformats.org/drawingml/2006/picture">
+                      <pic:pic xmlns:pic="http://schemas.openxmlformats.org/drawingml/2006/picture">
+                        <pic:nvPicPr>
+                          <pic:cNvPr id="0" name="Picture 47" descr="D:\Git\Pinned Down\resource\png\cards\01 Premiere\Enemy\Starships\Swarm Frigate.png"/>
+                          <pic:cNvPicPr>
+                            <a:picLocks noChangeAspect="1" noChangeArrowheads="1"/>
+                          </pic:cNvPicPr>
+                        </pic:nvPicPr>
+                        <pic:blipFill>
+                          <a:blip r:embed="rId30" cstate="print">
+                            <a:extLst>
+                              <a:ext uri="{28A0092B-C50C-407E-A947-70E740481C1C}">
+                                <a14:useLocalDpi xmlns:a14="http://schemas.microsoft.com/office/drawing/2010/main" val="0"/>
+                              </a:ext>
+                            </a:extLst>
+                          </a:blip>
+                          <a:srcRect/>
+                          <a:stretch>
+                            <a:fillRect/>
+                          </a:stretch>
+                        </pic:blipFill>
+                        <pic:spPr bwMode="auto">
+                          <a:xfrm>
+                            <a:off x="0" y="0"/>
+                            <a:ext cx="2052320" cy="2955925"/>
+                          </a:xfrm>
+                          <a:prstGeom prst="rect">
+                            <a:avLst/>
+                          </a:prstGeom>
+                          <a:noFill/>
+                          <a:ln>
+                            <a:noFill/>
+                          </a:ln>
+                        </pic:spPr>
+                      </pic:pic>
+                    </a:graphicData>
+                  </a:graphic>
+                </wp:inline>
+              </w:drawing>
+            </w:r>
+          </w:p>
+        </w:tc>
+        <w:tc>
+          <w:tcPr>
+            <w:tcW w:w="3561" w:type="dxa"/>
+          </w:tcPr>
+          <w:p>
             <w:bookmarkStart w:id="0" w:name="_GoBack"/>
             <w:bookmarkEnd w:id="0"/>
             <w:r>
@@ -2551,84 +2858,52 @@
                 <wp:inline distT="0" distB="0" distL="0" distR="0">
                   <wp:extent cx="2052320" cy="2955925"/>
                   <wp:effectExtent l="0" t="0" r="5080" b="0"/>
-                  <wp:docPr id="189" name="Grafik 189" descr="D:\Git\Pinned Down\resource\png\cards\01 Premiere\Enemy\Starships\Swarm Frigate.png"/>
-                  <wp:cNvGraphicFramePr>
-                    <a:graphicFrameLocks xmlns:a="http://schemas.openxmlformats.org/drawingml/2006/main" noChangeAspect="1"/>
-                  </wp:cNvGraphicFramePr>
-                  <a:graphic xmlns:a="http://schemas.openxmlformats.org/drawingml/2006/main">
-                    <a:graphicData uri="http://schemas.openxmlformats.org/drawingml/2006/picture">
-                      <pic:pic xmlns:pic="http://schemas.openxmlformats.org/drawingml/2006/picture">
-                        <pic:nvPicPr>
-                          <pic:cNvPr id="0" name="Picture 180" descr="D:\Git\Pinned Down\resource\png\cards\01 Premiere\Enemy\Starships\Swarm Frigate.png"/>
-                          <pic:cNvPicPr>
-                            <a:picLocks noChangeAspect="1" noChangeArrowheads="1"/>
-                          </pic:cNvPicPr>
-                        </pic:nvPicPr>
-                        <pic:blipFill>
-                          <a:blip r:embed="rId28" cstate="print">
-                            <a:extLst>
-                              <a:ext uri="{28A0092B-C50C-407E-A947-70E740481C1C}">
-                                <a14:useLocalDpi xmlns:a14="http://schemas.microsoft.com/office/drawing/2010/main" val="0"/>
-                              </a:ext>
-                            </a:extLst>
-                          </a:blip>
-                          <a:srcRect/>
-                          <a:stretch>
-                            <a:fillRect/>
-                          </a:stretch>
-                        </pic:blipFill>
-                        <pic:spPr bwMode="auto">
-                          <a:xfrm>
-                            <a:off x="0" y="0"/>
-                            <a:ext cx="2052320" cy="2955925"/>
-                          </a:xfrm>
-                          <a:prstGeom prst="rect">
-                            <a:avLst/>
-                          </a:prstGeom>
-                          <a:noFill/>
-                          <a:ln>
-                            <a:noFill/>
-                          </a:ln>
-                        </pic:spPr>
-                      </pic:pic>
-                    </a:graphicData>
-                  </a:graphic>
-                </wp:inline>
-              </w:drawing>
-            </w:r>
-          </w:p>
-        </w:tc>
-        <w:tc>
-          <w:tcPr>
-            <w:tcW w:w="3561" w:type="dxa"/>
-          </w:tcPr>
-          <w:p/>
-        </w:tc>
-        <w:tc>
-          <w:tcPr>
-            <w:tcW w:w="3561" w:type="dxa"/>
-          </w:tcPr>
-          <w:p/>
-        </w:tc>
-      </w:tr>
-      <w:tr>
-        <w:tc>
-          <w:tcPr>
-            <w:tcW w:w="3560" w:type="dxa"/>
-          </w:tcPr>
-          <w:p/>
-        </w:tc>
-        <w:tc>
-          <w:tcPr>
-            <w:tcW w:w="3561" w:type="dxa"/>
-          </w:tcPr>
-          <w:p/>
-        </w:tc>
-        <w:tc>
-          <w:tcPr>
-            <w:tcW w:w="3561" w:type="dxa"/>
-          </w:tcPr>
-          <w:p/>
+                  <wp:docPr id="144" name="Grafik 144" descr="D:\Git\Pinned Down\resource\png\cards\01 Premiere\Enemy\Starships\Swarm Frigate.png"/>
+                  <wp:cNvGraphicFramePr>
+                    <a:graphicFrameLocks xmlns:a="http://schemas.openxmlformats.org/drawingml/2006/main" noChangeAspect="1"/>
+                  </wp:cNvGraphicFramePr>
+                  <a:graphic xmlns:a="http://schemas.openxmlformats.org/drawingml/2006/main">
+                    <a:graphicData uri="http://schemas.openxmlformats.org/drawingml/2006/picture">
+                      <pic:pic xmlns:pic="http://schemas.openxmlformats.org/drawingml/2006/picture">
+                        <pic:nvPicPr>
+                          <pic:cNvPr id="0" name="Picture 48" descr="D:\Git\Pinned Down\resource\png\cards\01 Premiere\Enemy\Starships\Swarm Frigate.png"/>
+                          <pic:cNvPicPr>
+                            <a:picLocks noChangeAspect="1" noChangeArrowheads="1"/>
+                          </pic:cNvPicPr>
+                        </pic:nvPicPr>
+                        <pic:blipFill>
+                          <a:blip r:embed="rId30" cstate="print">
+                            <a:extLst>
+                              <a:ext uri="{28A0092B-C50C-407E-A947-70E740481C1C}">
+                                <a14:useLocalDpi xmlns:a14="http://schemas.microsoft.com/office/drawing/2010/main" val="0"/>
+                              </a:ext>
+                            </a:extLst>
+                          </a:blip>
+                          <a:srcRect/>
+                          <a:stretch>
+                            <a:fillRect/>
+                          </a:stretch>
+                        </pic:blipFill>
+                        <pic:spPr bwMode="auto">
+                          <a:xfrm>
+                            <a:off x="0" y="0"/>
+                            <a:ext cx="2052320" cy="2955925"/>
+                          </a:xfrm>
+                          <a:prstGeom prst="rect">
+                            <a:avLst/>
+                          </a:prstGeom>
+                          <a:noFill/>
+                          <a:ln>
+                            <a:noFill/>
+                          </a:ln>
+                        </pic:spPr>
+                      </pic:pic>
+                    </a:graphicData>
+                  </a:graphic>
+                </wp:inline>
+              </w:drawing>
+            </w:r>
+          </w:p>
         </w:tc>
       </w:tr>
     </w:tbl>

</xml_diff>